<commit_message>
The "bzd_paper" with Intro added
I'm not quite sure whether simple uploading works, but I'll try it now
</commit_message>
<xml_diff>
--- a/bzd_paper.docx
+++ b/bzd_paper.docx
@@ -1,6 +1,6 @@
 
 <file path=word/document.xml><?xml version="1.0" encoding="utf-8"?>
-<w:document xmlns:ve="http://schemas.openxmlformats.org/markup-compatibility/2006" xmlns:o="urn:schemas-microsoft-com:office:office" xmlns:r="http://schemas.openxmlformats.org/officeDocument/2006/relationships" xmlns:m="http://schemas.openxmlformats.org/officeDocument/2006/math" xmlns:v="urn:schemas-microsoft-com:vml" xmlns:wp="http://schemas.openxmlformats.org/drawingml/2006/wordprocessingDrawing" xmlns:w10="urn:schemas-microsoft-com:office:word" xmlns:w="http://schemas.openxmlformats.org/wordprocessingml/2006/main" xmlns:wne="http://schemas.microsoft.com/office/word/2006/wordml">
+<w:document xmlns:wpc="http://schemas.microsoft.com/office/word/2010/wordprocessingCanvas" xmlns:cx="http://schemas.microsoft.com/office/drawing/2014/chartex" xmlns:cx1="http://schemas.microsoft.com/office/drawing/2015/9/8/chartex" xmlns:cx2="http://schemas.microsoft.com/office/drawing/2015/10/21/chartex" xmlns:cx3="http://schemas.microsoft.com/office/drawing/2016/5/9/chartex" xmlns:cx4="http://schemas.microsoft.com/office/drawing/2016/5/10/chartex" xmlns:cx5="http://schemas.microsoft.com/office/drawing/2016/5/11/chartex" xmlns:cx6="http://schemas.microsoft.com/office/drawing/2016/5/12/chartex" xmlns:cx7="http://schemas.microsoft.com/office/drawing/2016/5/13/chartex" xmlns:cx8="http://schemas.microsoft.com/office/drawing/2016/5/14/chartex" xmlns:mc="http://schemas.openxmlformats.org/markup-compatibility/2006" xmlns:o="urn:schemas-microsoft-com:office:office" xmlns:r="http://schemas.openxmlformats.org/officeDocument/2006/relationships" xmlns:m="http://schemas.openxmlformats.org/officeDocument/2006/math" xmlns:v="urn:schemas-microsoft-com:vml" xmlns:wp14="http://schemas.microsoft.com/office/word/2010/wordprocessingDrawing" xmlns:wp="http://schemas.openxmlformats.org/drawingml/2006/wordprocessingDrawing" xmlns:w10="urn:schemas-microsoft-com:office:word" xmlns:w="http://schemas.openxmlformats.org/wordprocessingml/2006/main" xmlns:w14="http://schemas.microsoft.com/office/word/2010/wordml" xmlns:w15="http://schemas.microsoft.com/office/word/2012/wordml" xmlns:w16se="http://schemas.microsoft.com/office/word/2015/wordml/symex" xmlns:wpg="http://schemas.microsoft.com/office/word/2010/wordprocessingGroup" xmlns:wpi="http://schemas.microsoft.com/office/word/2010/wordprocessingInk" xmlns:wne="http://schemas.microsoft.com/office/word/2006/wordml" xmlns:wps="http://schemas.microsoft.com/office/word/2010/wordprocessingShape" mc:Ignorable="w14 w15 w16se wp14">
   <w:body>
     <w:p>
       <w:pPr>
@@ -330,6 +330,36 @@
     <w:p>
       <w:pPr>
         <w:spacing w:beforeAutospacing="1" w:afterAutospacing="1" w:line="240" w:lineRule="auto"/>
+        <w:jc w:val="center"/>
+        <w:outlineLvl w:val="0"/>
+        <w:rPr>
+          <w:rFonts w:ascii="Segoe UI" w:eastAsia="Times New Roman" w:hAnsi="Segoe UI" w:cs="Segoe UI"/>
+          <w:b/>
+          <w:bCs/>
+          <w:color w:val="000000"/>
+          <w:sz w:val="32"/>
+          <w:szCs w:val="48"/>
+          <w:lang w:eastAsia="ru-RU"/>
+        </w:rPr>
+      </w:pPr>
+      <w:r>
+        <w:rPr>
+          <w:rFonts w:ascii="Segoe UI" w:eastAsia="Times New Roman" w:hAnsi="Segoe UI" w:cs="Segoe UI"/>
+          <w:b/>
+          <w:bCs/>
+          <w:color w:val="000000"/>
+          <w:sz w:val="32"/>
+          <w:szCs w:val="48"/>
+          <w:lang w:eastAsia="ru-RU"/>
+        </w:rPr>
+        <w:lastRenderedPageBreak/>
+        <w:t>ВВЕДЕНИЕ</w:t>
+      </w:r>
+    </w:p>
+    <w:p>
+      <w:pPr>
+        <w:spacing w:beforeAutospacing="1" w:afterAutospacing="1" w:line="240" w:lineRule="auto"/>
+        <w:ind w:firstLine="708"/>
         <w:jc w:val="both"/>
         <w:outlineLvl w:val="0"/>
         <w:rPr>
@@ -350,7 +380,376 @@
           <w:szCs w:val="48"/>
           <w:lang w:eastAsia="ru-RU"/>
         </w:rPr>
+        <w:t>Сразу после поступления в МФТИ новоиспечённый физтех может услышать от опытных старшекурсников фразу следующего содержания: «Поступил? Что же, это была самая лёгкая часть обучения на Физтехе». В совокупности с различными страшилками, услышанными во время вступительной кампании, о студентах, сходящих с ума или даже сводящих счёты с жизнью, у вчерашнего школьника может сложиться о ближайших четырёх годах (а может быть даже и шести) не то что негативное представление, но достаточно настороженное.</w:t>
+      </w:r>
+    </w:p>
+    <w:p>
+      <w:pPr>
+        <w:spacing w:beforeAutospacing="1" w:afterAutospacing="1" w:line="240" w:lineRule="auto"/>
+        <w:ind w:firstLine="708"/>
+        <w:jc w:val="both"/>
+        <w:outlineLvl w:val="0"/>
+        <w:rPr>
+          <w:rFonts w:ascii="Segoe UI" w:eastAsia="Times New Roman" w:hAnsi="Segoe UI" w:cs="Segoe UI"/>
+          <w:bCs/>
+          <w:color w:val="000000"/>
+          <w:sz w:val="28"/>
+          <w:szCs w:val="48"/>
+          <w:lang w:eastAsia="ru-RU"/>
+        </w:rPr>
+      </w:pPr>
+      <w:r>
+        <w:rPr>
+          <w:rFonts w:ascii="Segoe UI" w:eastAsia="Times New Roman" w:hAnsi="Segoe UI" w:cs="Segoe UI"/>
+          <w:bCs/>
+          <w:color w:val="000000"/>
+          <w:sz w:val="28"/>
+          <w:szCs w:val="48"/>
+          <w:lang w:eastAsia="ru-RU"/>
+        </w:rPr>
+        <w:t xml:space="preserve">В самом деле, значительный уровень нагрузки, превосходящий школьный на порядок; </w:t>
+      </w:r>
+      <w:r>
+        <w:rPr>
+          <w:rFonts w:ascii="Segoe UI" w:eastAsia="Times New Roman" w:hAnsi="Segoe UI" w:cs="Segoe UI"/>
+          <w:bCs/>
+          <w:color w:val="000000"/>
+          <w:sz w:val="28"/>
+          <w:szCs w:val="48"/>
+          <w:lang w:eastAsia="ru-RU"/>
+        </w:rPr>
+        <w:t xml:space="preserve">удалённость от дома и родителей (и от «маминых обедов» в том числе), а также новая, непривычная обстановка и незнакомые люди – всё это оказывает серьёзное давление как на физическое, так и на психоэмоциональное состояние студента. </w:t>
+      </w:r>
+    </w:p>
+    <w:p>
+      <w:pPr>
+        <w:spacing w:beforeAutospacing="1" w:afterAutospacing="1" w:line="240" w:lineRule="auto"/>
+        <w:ind w:firstLine="708"/>
+        <w:jc w:val="both"/>
+        <w:outlineLvl w:val="0"/>
+        <w:rPr>
+          <w:rFonts w:ascii="Segoe UI" w:eastAsia="Times New Roman" w:hAnsi="Segoe UI" w:cs="Segoe UI"/>
+          <w:bCs/>
+          <w:color w:val="000000"/>
+          <w:sz w:val="28"/>
+          <w:szCs w:val="48"/>
+          <w:lang w:eastAsia="ru-RU"/>
+        </w:rPr>
+      </w:pPr>
+      <w:r>
+        <w:rPr>
+          <w:rFonts w:ascii="Segoe UI" w:eastAsia="Times New Roman" w:hAnsi="Segoe UI" w:cs="Segoe UI"/>
+          <w:bCs/>
+          <w:color w:val="000000"/>
+          <w:sz w:val="28"/>
+          <w:szCs w:val="48"/>
+          <w:lang w:eastAsia="ru-RU"/>
+        </w:rPr>
+        <w:t xml:space="preserve">Известно утверждение о том, что лучший отдых – это смена вида деятельности. В связи с этим на Физтехе существует большое количество кружков и спортивных секций, в которых студенты могут найти себе товарищей по интересам, а также отвлечься от всего, связанного с учёбой. Более того, при поступлении на ФРТК, студентами которого являются авторы данного реферата, </w:t>
+      </w:r>
+      <w:proofErr w:type="spellStart"/>
+      <w:r>
+        <w:rPr>
+          <w:rFonts w:ascii="Segoe UI" w:eastAsia="Times New Roman" w:hAnsi="Segoe UI" w:cs="Segoe UI"/>
+          <w:bCs/>
+          <w:color w:val="000000"/>
+          <w:sz w:val="28"/>
+          <w:szCs w:val="48"/>
+          <w:lang w:eastAsia="ru-RU"/>
+        </w:rPr>
+        <w:t>замдекан</w:t>
+      </w:r>
+      <w:proofErr w:type="spellEnd"/>
+      <w:r>
+        <w:rPr>
+          <w:rFonts w:ascii="Segoe UI" w:eastAsia="Times New Roman" w:hAnsi="Segoe UI" w:cs="Segoe UI"/>
+          <w:bCs/>
+          <w:color w:val="000000"/>
+          <w:sz w:val="28"/>
+          <w:szCs w:val="48"/>
+          <w:lang w:eastAsia="ru-RU"/>
+        </w:rPr>
+        <w:t xml:space="preserve"> на собеседовании спрашивает каждого юношу-абитуриента: «Сколько раз подтягиваешься?». Его мотивация вполне ясна: если молодой человек способен подтянуться </w:t>
+      </w:r>
+      <w:r>
+        <w:rPr>
+          <w:rFonts w:ascii="Segoe UI" w:eastAsia="Times New Roman" w:hAnsi="Segoe UI" w:cs="Segoe UI"/>
+          <w:bCs/>
+          <w:color w:val="000000"/>
+          <w:sz w:val="28"/>
+          <w:szCs w:val="48"/>
+          <w:lang w:eastAsia="ru-RU"/>
+        </w:rPr>
+        <w:t>значительное количество раз (скажем, 10), то он должен быть на короткой ноге с занятиями спортом, а значит меньше вероятность, что после начала обучения у него начнутся проблемы (а значит и у замдекана тоже их не будет).</w:t>
+      </w:r>
+    </w:p>
+    <w:p>
+      <w:pPr>
+        <w:spacing w:beforeAutospacing="1" w:afterAutospacing="1" w:line="240" w:lineRule="auto"/>
+        <w:ind w:firstLine="708"/>
+        <w:jc w:val="both"/>
+        <w:outlineLvl w:val="0"/>
+        <w:rPr>
+          <w:rFonts w:ascii="Segoe UI" w:eastAsia="Times New Roman" w:hAnsi="Segoe UI" w:cs="Segoe UI"/>
+          <w:bCs/>
+          <w:color w:val="000000"/>
+          <w:sz w:val="28"/>
+          <w:szCs w:val="48"/>
+          <w:lang w:eastAsia="ru-RU"/>
+        </w:rPr>
+      </w:pPr>
+      <w:r>
+        <w:rPr>
+          <w:rFonts w:ascii="Segoe UI" w:eastAsia="Times New Roman" w:hAnsi="Segoe UI" w:cs="Segoe UI"/>
+          <w:bCs/>
+          <w:color w:val="000000"/>
+          <w:sz w:val="28"/>
+          <w:szCs w:val="48"/>
+          <w:lang w:eastAsia="ru-RU"/>
+        </w:rPr>
+        <w:t>Через всё вышеописанное прошли и авторы данного реферата.</w:t>
+      </w:r>
+      <w:r>
+        <w:rPr>
+          <w:rFonts w:ascii="Segoe UI" w:eastAsia="Times New Roman" w:hAnsi="Segoe UI" w:cs="Segoe UI"/>
+          <w:bCs/>
+          <w:color w:val="000000"/>
+          <w:sz w:val="28"/>
+          <w:szCs w:val="48"/>
+          <w:lang w:eastAsia="ru-RU"/>
+        </w:rPr>
+        <w:t xml:space="preserve"> </w:t>
+      </w:r>
+      <w:r>
+        <w:rPr>
+          <w:rFonts w:ascii="Segoe UI" w:eastAsia="Times New Roman" w:hAnsi="Segoe UI" w:cs="Segoe UI"/>
+          <w:bCs/>
+          <w:color w:val="000000"/>
+          <w:sz w:val="28"/>
+          <w:szCs w:val="48"/>
+          <w:lang w:eastAsia="ru-RU"/>
+        </w:rPr>
+        <w:t>После знакомства на первом курсе мы сначала просто посещали тренажёрный зал, а также бегали по вечерам</w:t>
+      </w:r>
+      <w:r>
+        <w:rPr>
+          <w:rFonts w:ascii="Segoe UI" w:eastAsia="Times New Roman" w:hAnsi="Segoe UI" w:cs="Segoe UI"/>
+          <w:bCs/>
+          <w:color w:val="000000"/>
+          <w:sz w:val="28"/>
+          <w:szCs w:val="48"/>
+          <w:lang w:eastAsia="ru-RU"/>
+        </w:rPr>
+        <w:t xml:space="preserve">. Однако, чем больше мы привыкали к реалиям учёбы на Физтехе, тем больше нам хотелось определить границы возможного для себя. Из этого желания выросла заинтересованность марафонским бегом: сначала мы просто старались совершать забеги на всё более значительные дистанции, а после и вовсе приняли </w:t>
+      </w:r>
+      <w:r>
+        <w:rPr>
+          <w:rFonts w:ascii="Segoe UI" w:eastAsia="Times New Roman" w:hAnsi="Segoe UI" w:cs="Segoe UI"/>
+          <w:bCs/>
+          <w:color w:val="000000"/>
+          <w:sz w:val="28"/>
+          <w:szCs w:val="48"/>
+          <w:lang w:eastAsia="ru-RU"/>
+        </w:rPr>
+        <w:t>участие</w:t>
+      </w:r>
+      <w:r>
+        <w:rPr>
+          <w:rFonts w:ascii="Segoe UI" w:eastAsia="Times New Roman" w:hAnsi="Segoe UI" w:cs="Segoe UI"/>
+          <w:bCs/>
+          <w:color w:val="000000"/>
+          <w:sz w:val="28"/>
+          <w:szCs w:val="48"/>
+          <w:lang w:eastAsia="ru-RU"/>
+        </w:rPr>
+        <w:t xml:space="preserve"> в Московском Марафоне.</w:t>
+      </w:r>
+    </w:p>
+    <w:p>
+      <w:pPr>
+        <w:spacing w:beforeAutospacing="1" w:afterAutospacing="1" w:line="240" w:lineRule="auto"/>
+        <w:ind w:firstLine="708"/>
+        <w:jc w:val="both"/>
+        <w:outlineLvl w:val="0"/>
+        <w:rPr>
+          <w:rFonts w:ascii="Segoe UI" w:eastAsia="Times New Roman" w:hAnsi="Segoe UI" w:cs="Segoe UI"/>
+          <w:bCs/>
+          <w:color w:val="000000"/>
+          <w:sz w:val="28"/>
+          <w:szCs w:val="48"/>
+          <w:lang w:eastAsia="ru-RU"/>
+        </w:rPr>
+      </w:pPr>
+      <w:r>
+        <w:rPr>
+          <w:rFonts w:ascii="Segoe UI" w:eastAsia="Times New Roman" w:hAnsi="Segoe UI" w:cs="Segoe UI"/>
+          <w:bCs/>
+          <w:color w:val="000000"/>
+          <w:sz w:val="28"/>
+          <w:szCs w:val="48"/>
+          <w:lang w:eastAsia="ru-RU"/>
+        </w:rPr>
         <w:lastRenderedPageBreak/>
+        <w:t xml:space="preserve">При подготовке к </w:t>
+      </w:r>
+      <w:r>
+        <w:rPr>
+          <w:rFonts w:ascii="Segoe UI" w:eastAsia="Times New Roman" w:hAnsi="Segoe UI" w:cs="Segoe UI"/>
+          <w:bCs/>
+          <w:color w:val="000000"/>
+          <w:sz w:val="28"/>
+          <w:szCs w:val="48"/>
+          <w:lang w:eastAsia="ru-RU"/>
+        </w:rPr>
+        <w:t xml:space="preserve">марафону </w:t>
+      </w:r>
+      <w:r>
+        <w:rPr>
+          <w:rFonts w:ascii="Segoe UI" w:eastAsia="Times New Roman" w:hAnsi="Segoe UI" w:cs="Segoe UI"/>
+          <w:bCs/>
+          <w:color w:val="000000"/>
+          <w:sz w:val="28"/>
+          <w:szCs w:val="48"/>
+          <w:lang w:eastAsia="ru-RU"/>
+        </w:rPr>
+        <w:t>мы много времени уделили изучению того, как правильно организовать тренировочный процесс, а также тому, какие трудности и опасности могут встретиться во время самого забега.</w:t>
+      </w:r>
+      <w:r>
+        <w:rPr>
+          <w:rFonts w:ascii="Segoe UI" w:eastAsia="Times New Roman" w:hAnsi="Segoe UI" w:cs="Segoe UI"/>
+          <w:bCs/>
+          <w:color w:val="000000"/>
+          <w:sz w:val="28"/>
+          <w:szCs w:val="48"/>
+          <w:lang w:eastAsia="ru-RU"/>
+        </w:rPr>
+        <w:t xml:space="preserve"> </w:t>
+      </w:r>
+      <w:r>
+        <w:rPr>
+          <w:rFonts w:ascii="Segoe UI" w:eastAsia="Times New Roman" w:hAnsi="Segoe UI" w:cs="Segoe UI"/>
+          <w:bCs/>
+          <w:color w:val="000000"/>
+          <w:sz w:val="28"/>
+          <w:szCs w:val="48"/>
+          <w:lang w:eastAsia="ru-RU"/>
+        </w:rPr>
+        <w:t>В результате, марафонская дист</w:t>
+      </w:r>
+      <w:r>
+        <w:rPr>
+          <w:rFonts w:ascii="Segoe UI" w:eastAsia="Times New Roman" w:hAnsi="Segoe UI" w:cs="Segoe UI"/>
+          <w:bCs/>
+          <w:color w:val="000000"/>
+          <w:sz w:val="28"/>
+          <w:szCs w:val="48"/>
+          <w:lang w:eastAsia="ru-RU"/>
+        </w:rPr>
+        <w:t>анция была нами преодолена</w:t>
+      </w:r>
+      <w:r>
+        <w:rPr>
+          <w:rFonts w:ascii="Segoe UI" w:eastAsia="Times New Roman" w:hAnsi="Segoe UI" w:cs="Segoe UI"/>
+          <w:bCs/>
+          <w:color w:val="000000"/>
+          <w:sz w:val="28"/>
+          <w:szCs w:val="48"/>
+          <w:lang w:eastAsia="ru-RU"/>
+        </w:rPr>
+        <w:t>, однако при этом не обошлось без кровотечения из носа и вынужденных периодов ходьбы пешком – уж очень было тяжело.</w:t>
+      </w:r>
+    </w:p>
+    <w:p>
+      <w:pPr>
+        <w:spacing w:beforeAutospacing="1" w:afterAutospacing="1" w:line="240" w:lineRule="auto"/>
+        <w:ind w:firstLine="708"/>
+        <w:jc w:val="both"/>
+        <w:outlineLvl w:val="0"/>
+        <w:rPr>
+          <w:rFonts w:ascii="Segoe UI" w:eastAsia="Times New Roman" w:hAnsi="Segoe UI" w:cs="Segoe UI"/>
+          <w:bCs/>
+          <w:color w:val="000000"/>
+          <w:sz w:val="28"/>
+          <w:szCs w:val="48"/>
+          <w:lang w:eastAsia="ru-RU"/>
+        </w:rPr>
+      </w:pPr>
+      <w:r>
+        <w:rPr>
+          <w:rFonts w:ascii="Segoe UI" w:eastAsia="Times New Roman" w:hAnsi="Segoe UI" w:cs="Segoe UI"/>
+          <w:bCs/>
+          <w:color w:val="000000"/>
+          <w:sz w:val="28"/>
+          <w:szCs w:val="48"/>
+          <w:lang w:eastAsia="ru-RU"/>
+        </w:rPr>
+        <w:t xml:space="preserve">В связи с этим, </w:t>
+      </w:r>
+      <w:r>
+        <w:rPr>
+          <w:rFonts w:ascii="Segoe UI" w:eastAsia="Times New Roman" w:hAnsi="Segoe UI" w:cs="Segoe UI"/>
+          <w:bCs/>
+          <w:color w:val="000000"/>
+          <w:sz w:val="28"/>
+          <w:szCs w:val="48"/>
+          <w:lang w:eastAsia="ru-RU"/>
+        </w:rPr>
+        <w:t>для написания реферата по курсу БЖД, мы решили свести вместе и систематизировать полученные нами знания, чтобы переосмыслить полученный опыт, а так</w:t>
+      </w:r>
+      <w:bookmarkStart w:id="0" w:name="_GoBack"/>
+      <w:bookmarkEnd w:id="0"/>
+      <w:r>
+        <w:rPr>
+          <w:rFonts w:ascii="Segoe UI" w:eastAsia="Times New Roman" w:hAnsi="Segoe UI" w:cs="Segoe UI"/>
+          <w:bCs/>
+          <w:color w:val="000000"/>
+          <w:sz w:val="28"/>
+          <w:szCs w:val="48"/>
+          <w:lang w:eastAsia="ru-RU"/>
+        </w:rPr>
+        <w:t>же чтобы облегчить поиск информации другим физтехам, желающим испытать себя на прочность столь изнуряющим состязанием.</w:t>
+      </w:r>
+    </w:p>
+    <w:p>
+      <w:pPr>
+        <w:spacing w:beforeAutospacing="1" w:afterAutospacing="1" w:line="240" w:lineRule="auto"/>
+        <w:ind w:firstLine="708"/>
+        <w:jc w:val="both"/>
+        <w:outlineLvl w:val="0"/>
+        <w:rPr>
+          <w:rFonts w:ascii="Segoe UI" w:eastAsia="Times New Roman" w:hAnsi="Segoe UI" w:cs="Segoe UI"/>
+          <w:bCs/>
+          <w:color w:val="000000"/>
+          <w:sz w:val="28"/>
+          <w:szCs w:val="48"/>
+          <w:lang w:eastAsia="ru-RU"/>
+        </w:rPr>
+      </w:pPr>
+    </w:p>
+    <w:p>
+      <w:pPr>
+        <w:spacing w:beforeAutospacing="1" w:afterAutospacing="1" w:line="240" w:lineRule="auto"/>
+        <w:ind w:firstLine="708"/>
+        <w:jc w:val="both"/>
+        <w:outlineLvl w:val="0"/>
+        <w:rPr>
+          <w:rFonts w:ascii="Segoe UI" w:eastAsia="Times New Roman" w:hAnsi="Segoe UI" w:cs="Segoe UI"/>
+          <w:bCs/>
+          <w:color w:val="000000"/>
+          <w:sz w:val="28"/>
+          <w:szCs w:val="48"/>
+          <w:lang w:eastAsia="ru-RU"/>
+        </w:rPr>
+      </w:pPr>
+      <w:r>
+        <w:rPr>
+          <w:rFonts w:ascii="Segoe UI" w:eastAsia="Times New Roman" w:hAnsi="Segoe UI" w:cs="Segoe UI"/>
+          <w:bCs/>
+          <w:color w:val="000000"/>
+          <w:sz w:val="28"/>
+          <w:szCs w:val="48"/>
+          <w:lang w:eastAsia="ru-RU"/>
+        </w:rPr>
         <w:t>Многие считают, что марафонский бег – экстремальный вид спорта и он негативно сказывается на здоровье</w:t>
       </w:r>
       <w:r>
@@ -523,31 +922,19 @@
           <w:szCs w:val="48"/>
           <w:lang w:eastAsia="ru-RU"/>
         </w:rPr>
-        <w:t xml:space="preserve"> и его марафонском забеге до Афин легко стала трагической историей о </w:t>
-      </w:r>
-      <w:proofErr w:type="gramStart"/>
-      <w:r>
-        <w:rPr>
-          <w:rFonts w:ascii="Segoe UI" w:eastAsia="Times New Roman" w:hAnsi="Segoe UI" w:cs="Segoe UI"/>
-          <w:bCs/>
-          <w:color w:val="000000"/>
-          <w:sz w:val="28"/>
-          <w:szCs w:val="48"/>
-          <w:lang w:eastAsia="ru-RU"/>
-        </w:rPr>
-        <w:t>том</w:t>
-      </w:r>
-      <w:proofErr w:type="gramEnd"/>
-      <w:r>
-        <w:rPr>
-          <w:rFonts w:ascii="Segoe UI" w:eastAsia="Times New Roman" w:hAnsi="Segoe UI" w:cs="Segoe UI"/>
-          <w:bCs/>
-          <w:color w:val="000000"/>
-          <w:sz w:val="28"/>
-          <w:szCs w:val="48"/>
-          <w:lang w:eastAsia="ru-RU"/>
-        </w:rPr>
-        <w:t xml:space="preserve"> как он пробежал первый в истории марафон и сразу же после этого скончался. К счастью, в наши дни учёные исследовали физиологическое влияние марафонского бега на организм. Результаты этих исследований смогут помочь тем, кто только собирается опробовать свои силы в данном испытании. С </w:t>
+        <w:t xml:space="preserve"> и его марафонском забеге до Афин легко стала трагической историей о том как он пробежал первый в истории марафон и сразу же после этого скончался. К счастью, в наши дни учёные исследовали </w:t>
+      </w:r>
+      <w:r>
+        <w:rPr>
+          <w:rFonts w:ascii="Segoe UI" w:eastAsia="Times New Roman" w:hAnsi="Segoe UI" w:cs="Segoe UI"/>
+          <w:bCs/>
+          <w:color w:val="000000"/>
+          <w:sz w:val="28"/>
+          <w:szCs w:val="48"/>
+          <w:lang w:eastAsia="ru-RU"/>
+        </w:rPr>
+        <w:lastRenderedPageBreak/>
+        <w:t xml:space="preserve">физиологическое влияние марафонского бега на организм. Результаты этих исследований смогут помочь тем, кто только собирается опробовать свои силы в данном испытании. С </w:t>
       </w:r>
       <w:r>
         <w:rPr>
@@ -678,19 +1065,7 @@
           <w:szCs w:val="48"/>
           <w:lang w:eastAsia="ru-RU"/>
         </w:rPr>
-        <w:t xml:space="preserve">пал замертво. Эта легенда не подтверждается документальными источниками и споры о её правдивости идут до сих пор. Однако, именно благодаря ей в наши </w:t>
-      </w:r>
-      <w:r>
-        <w:rPr>
-          <w:rFonts w:ascii="Segoe UI" w:eastAsia="Times New Roman" w:hAnsi="Segoe UI" w:cs="Segoe UI"/>
-          <w:bCs/>
-          <w:color w:val="000000"/>
-          <w:sz w:val="28"/>
-          <w:szCs w:val="48"/>
-          <w:lang w:eastAsia="ru-RU"/>
-        </w:rPr>
-        <w:lastRenderedPageBreak/>
-        <w:t xml:space="preserve">дни появился такой вид спорта. Итак, насколько же высока нагрузка на тело человека во время марафона? </w:t>
+        <w:t xml:space="preserve">пал замертво. Эта легенда не подтверждается документальными источниками и споры о её правдивости идут до сих пор. Однако, именно благодаря ей в наши дни появился такой вид спорта. Итак, насколько же высока нагрузка на тело человека во время марафона? </w:t>
       </w:r>
       <w:proofErr w:type="spellStart"/>
       <w:r>
@@ -1108,31 +1483,19 @@
           <w:szCs w:val="48"/>
           <w:lang w:eastAsia="ru-RU"/>
         </w:rPr>
-        <w:t xml:space="preserve"> признавал, что </w:t>
-      </w:r>
-      <w:proofErr w:type="spellStart"/>
-      <w:r>
-        <w:rPr>
-          <w:rFonts w:ascii="Segoe UI" w:eastAsia="Times New Roman" w:hAnsi="Segoe UI" w:cs="Segoe UI"/>
-          <w:bCs/>
-          <w:color w:val="000000"/>
-          <w:sz w:val="28"/>
-          <w:szCs w:val="48"/>
-          <w:lang w:eastAsia="ru-RU"/>
-        </w:rPr>
-        <w:t>низкожировая</w:t>
-      </w:r>
-      <w:proofErr w:type="spellEnd"/>
-      <w:r>
-        <w:rPr>
-          <w:rFonts w:ascii="Segoe UI" w:eastAsia="Times New Roman" w:hAnsi="Segoe UI" w:cs="Segoe UI"/>
-          <w:bCs/>
-          <w:color w:val="000000"/>
-          <w:sz w:val="28"/>
-          <w:szCs w:val="48"/>
-          <w:lang w:eastAsia="ru-RU"/>
-        </w:rPr>
-        <w:t xml:space="preserve"> диета и воздержание от курения играют важную роль в развитии иммунитета к болезням сердца. В заключение, он отметил, что в течение следующих 10 лет станет известно, создаёт ли марафон абсолютную защиту от ишемической болезни сердца или нет.</w:t>
+        <w:t xml:space="preserve"> признавал, что низкожировая диета и воздержание от курения играют важную роль в развитии иммунитета к болезням сердца. В заключение, он отметил, что в течение следующих 10 лет станет </w:t>
+      </w:r>
+      <w:r>
+        <w:rPr>
+          <w:rFonts w:ascii="Segoe UI" w:eastAsia="Times New Roman" w:hAnsi="Segoe UI" w:cs="Segoe UI"/>
+          <w:bCs/>
+          <w:color w:val="000000"/>
+          <w:sz w:val="28"/>
+          <w:szCs w:val="48"/>
+          <w:lang w:eastAsia="ru-RU"/>
+        </w:rPr>
+        <w:lastRenderedPageBreak/>
+        <w:t>известно, создаёт ли марафон абсолютную защиту от ишемической болезни сердца или нет.</w:t>
       </w:r>
     </w:p>
     <w:p>
@@ -1219,19 +1582,7 @@
           <w:szCs w:val="48"/>
           <w:lang w:eastAsia="ru-RU"/>
         </w:rPr>
-        <w:t xml:space="preserve"> (1987) поспособствовал оппозиции и дополнил заявление до 36 задокументированных случаев (вплоть до 1984 года) внезапной смерти из-за сердечного приступа. Результаты ангиографии, аутопсии или электрокардиограммы были доступны для 27 бегунов, 25 из которых в той или иной степени имели ишемическую болезнь сердца. Внезапная смерть случилась в 22 случаях из 36, 19 из которых произошли либо сразу по окончании марафонского забега (или длительного забега при подготовке), либо в последующие 24 часа. Из вышесказанного можно </w:t>
-      </w:r>
-      <w:r>
-        <w:rPr>
-          <w:rFonts w:ascii="Segoe UI" w:eastAsia="Times New Roman" w:hAnsi="Segoe UI" w:cs="Segoe UI"/>
-          <w:bCs/>
-          <w:color w:val="000000"/>
-          <w:sz w:val="28"/>
-          <w:szCs w:val="48"/>
-          <w:lang w:eastAsia="ru-RU"/>
-        </w:rPr>
-        <w:lastRenderedPageBreak/>
-        <w:t>заключить, что сам по себе марафонский бег не гарантирует отсутствия ишемической болезни сердца.</w:t>
+        <w:t xml:space="preserve"> (1987) поспособствовал оппозиции и дополнил заявление до 36 задокументированных случаев (вплоть до 1984 года) внезапной смерти из-за сердечного приступа. Результаты ангиографии, аутопсии или электрокардиограммы были доступны для 27 бегунов, 25 из которых в той или иной степени имели ишемическую болезнь сердца. Внезапная смерть случилась в 22 случаях из 36, 19 из которых произошли либо сразу по окончании марафонского забега (или длительного забега при подготовке), либо в последующие 24 часа. Из вышесказанного можно заключить, что сам по себе марафонский бег не гарантирует отсутствия ишемической болезни сердца.</w:t>
       </w:r>
     </w:p>
     <w:p>
@@ -1640,7 +1991,19 @@
           <w:szCs w:val="48"/>
           <w:lang w:eastAsia="ru-RU"/>
         </w:rPr>
-        <w:t>» и с 1982 по 1994 с забега «</w:t>
+        <w:t xml:space="preserve">» и </w:t>
+      </w:r>
+      <w:r>
+        <w:rPr>
+          <w:rFonts w:ascii="Segoe UI" w:eastAsia="Times New Roman" w:hAnsi="Segoe UI" w:cs="Segoe UI"/>
+          <w:bCs/>
+          <w:color w:val="000000"/>
+          <w:sz w:val="28"/>
+          <w:szCs w:val="48"/>
+          <w:lang w:eastAsia="ru-RU"/>
+        </w:rPr>
+        <w:lastRenderedPageBreak/>
+        <w:t>с 1982 по 1994 с забега «</w:t>
       </w:r>
       <w:proofErr w:type="spellStart"/>
       <w:r>
@@ -1726,29 +2089,16 @@
           <w:lang w:eastAsia="ru-RU"/>
         </w:rPr>
       </w:pPr>
-      <w:proofErr w:type="spellStart"/>
-      <w:r>
-        <w:rPr>
-          <w:rFonts w:ascii="Segoe UI" w:eastAsia="Times New Roman" w:hAnsi="Segoe UI" w:cs="Segoe UI"/>
-          <w:bCs/>
-          <w:color w:val="000000"/>
-          <w:sz w:val="28"/>
-          <w:szCs w:val="48"/>
-          <w:lang w:eastAsia="ru-RU"/>
-        </w:rPr>
-        <w:t>Робертс</w:t>
-      </w:r>
-      <w:proofErr w:type="spellEnd"/>
-      <w:r>
-        <w:rPr>
-          <w:rFonts w:ascii="Segoe UI" w:eastAsia="Times New Roman" w:hAnsi="Segoe UI" w:cs="Segoe UI"/>
-          <w:bCs/>
-          <w:color w:val="000000"/>
-          <w:sz w:val="28"/>
-          <w:szCs w:val="48"/>
-          <w:lang w:eastAsia="ru-RU"/>
-        </w:rPr>
-        <w:t xml:space="preserve"> и </w:t>
+      <w:r>
+        <w:rPr>
+          <w:rFonts w:ascii="Segoe UI" w:eastAsia="Times New Roman" w:hAnsi="Segoe UI" w:cs="Segoe UI"/>
+          <w:bCs/>
+          <w:color w:val="000000"/>
+          <w:sz w:val="28"/>
+          <w:szCs w:val="48"/>
+          <w:lang w:eastAsia="ru-RU"/>
+        </w:rPr>
+        <w:t xml:space="preserve">Робертс и </w:t>
       </w:r>
       <w:proofErr w:type="spellStart"/>
       <w:r>
@@ -1772,19 +2122,7 @@
           <w:szCs w:val="48"/>
           <w:lang w:eastAsia="ru-RU"/>
         </w:rPr>
-        <w:t xml:space="preserve"> (2005) опубликовали обновлённый отчёт с данными до 2004 по двум тем же самым марафонам. Теперь в выборке было пять смертей и четыре случая, когда бегуна успешно реанимировали (8 мужчин и женщина), а риск внезапной смерти уменьшился до 1 на 220 </w:t>
-      </w:r>
-      <w:r>
-        <w:rPr>
-          <w:rFonts w:ascii="Segoe UI" w:eastAsia="Times New Roman" w:hAnsi="Segoe UI" w:cs="Segoe UI"/>
-          <w:bCs/>
-          <w:color w:val="000000"/>
-          <w:sz w:val="28"/>
-          <w:szCs w:val="48"/>
-          <w:lang w:eastAsia="ru-RU"/>
-        </w:rPr>
-        <w:lastRenderedPageBreak/>
-        <w:t xml:space="preserve">000 финишировавших. Авторы отмечают, что сокращение риска связано скорее с возможностью внешней </w:t>
+        <w:t xml:space="preserve"> (2005) опубликовали обновлённый отчёт с данными до 2004 по двум тем же самым марафонам. Теперь в выборке было пять смертей и четыре случая, когда бегуна успешно реанимировали (8 мужчин и женщина), а риск внезапной смерти уменьшился до 1 на 220 000 финишировавших. Авторы отмечают, что сокращение риска связано скорее с возможностью внешней </w:t>
       </w:r>
       <w:proofErr w:type="spellStart"/>
       <w:r>
@@ -1927,31 +2265,7 @@
           <w:szCs w:val="48"/>
           <w:lang w:eastAsia="ru-RU"/>
         </w:rPr>
-        <w:t xml:space="preserve"> 1982) и </w:t>
-      </w:r>
-      <w:proofErr w:type="spellStart"/>
-      <w:r>
-        <w:rPr>
-          <w:rFonts w:ascii="Segoe UI" w:eastAsia="Times New Roman" w:hAnsi="Segoe UI" w:cs="Segoe UI"/>
-          <w:bCs/>
-          <w:color w:val="000000"/>
-          <w:sz w:val="28"/>
-          <w:szCs w:val="48"/>
-          <w:lang w:eastAsia="ru-RU"/>
-        </w:rPr>
-        <w:t>общеразвивающих</w:t>
-      </w:r>
-      <w:proofErr w:type="spellEnd"/>
-      <w:r>
-        <w:rPr>
-          <w:rFonts w:ascii="Segoe UI" w:eastAsia="Times New Roman" w:hAnsi="Segoe UI" w:cs="Segoe UI"/>
-          <w:bCs/>
-          <w:color w:val="000000"/>
-          <w:sz w:val="28"/>
-          <w:szCs w:val="48"/>
-          <w:lang w:eastAsia="ru-RU"/>
-        </w:rPr>
-        <w:t xml:space="preserve"> упражнений (1 к 18 000, </w:t>
+        <w:t xml:space="preserve"> 1982) и общеразвивающих упражнений (1 к 18 000, </w:t>
       </w:r>
       <w:proofErr w:type="spellStart"/>
       <w:r>
@@ -2116,7 +2430,19 @@
           <w:szCs w:val="48"/>
           <w:lang w:eastAsia="ru-RU"/>
         </w:rPr>
-        <w:t xml:space="preserve"> из этих случаев не было замечено последующих сердечных приступов. Однако, существуют документально подтверждённые случаи, когда у человека была остановка сердца несмотря на то, что отсутствовали признаки ишемической болезни сердца. Грин (1976) обнаружил серьёзные повреждения сердца, но не из-за ишемической болезни сердца, у 44-летнего бегуна, который рухнул после 35 километров и позже скончался. </w:t>
+        <w:t xml:space="preserve"> из этих случаев не было замечено последующих сердечных приступов. Однако, существуют документально </w:t>
+      </w:r>
+      <w:r>
+        <w:rPr>
+          <w:rFonts w:ascii="Segoe UI" w:eastAsia="Times New Roman" w:hAnsi="Segoe UI" w:cs="Segoe UI"/>
+          <w:bCs/>
+          <w:color w:val="000000"/>
+          <w:sz w:val="28"/>
+          <w:szCs w:val="48"/>
+          <w:lang w:eastAsia="ru-RU"/>
+        </w:rPr>
+        <w:lastRenderedPageBreak/>
+        <w:t xml:space="preserve">подтверждённые случаи, когда у человека была остановка сердца несмотря на то, что отсутствовали признаки ишемической болезни сердца. Грин (1976) обнаружил серьёзные повреждения сердца, но не из-за ишемической болезни сердца, у 44-летнего бегуна, который рухнул после 35 километров и позже скончался. </w:t>
       </w:r>
       <w:proofErr w:type="spellStart"/>
       <w:r>
@@ -2233,19 +2559,7 @@
           <w:szCs w:val="48"/>
           <w:lang w:eastAsia="ru-RU"/>
         </w:rPr>
-        <w:t xml:space="preserve"> (2006) обнаружил слабое нарушение сердечной функции, которое продолжалось в течение </w:t>
-      </w:r>
-      <w:r>
-        <w:rPr>
-          <w:rFonts w:ascii="Segoe UI" w:eastAsia="Times New Roman" w:hAnsi="Segoe UI" w:cs="Segoe UI"/>
-          <w:bCs/>
-          <w:color w:val="000000"/>
-          <w:sz w:val="28"/>
-          <w:szCs w:val="48"/>
-          <w:lang w:eastAsia="ru-RU"/>
-        </w:rPr>
-        <w:lastRenderedPageBreak/>
-        <w:t>месяца. Поэтому любой человек старше 45 лет, который собирается пробежать марафон должен обследоваться у врача прежде чем он начнёт трениров</w:t>
+        <w:t xml:space="preserve"> (2006) обнаружил слабое нарушение сердечной функции, которое продолжалось в течение месяца. Поэтому любой человек старше 45 лет, который собирается пробежать марафон должен обследоваться у врача прежде чем он начнёт трениров</w:t>
       </w:r>
       <w:r>
         <w:rPr>
@@ -2382,6 +2696,7 @@
           <w:szCs w:val="48"/>
           <w:lang w:eastAsia="ru-RU"/>
         </w:rPr>
+        <w:lastRenderedPageBreak/>
         <w:t>Однако, проблемы теплоотвода могут случиться и в гораздо более частых условиях. Например, на Чикагском марафоне в 2001 году 22-летний парень не</w:t>
       </w:r>
       <w:r>
@@ -2508,18 +2823,7 @@
           <w:szCs w:val="48"/>
           <w:lang w:eastAsia="ru-RU"/>
         </w:rPr>
-        <w:t xml:space="preserve">смен не может </w:t>
-      </w:r>
-      <w:r>
-        <w:rPr>
-          <w:rFonts w:ascii="Segoe UI" w:eastAsia="Times New Roman" w:hAnsi="Segoe UI" w:cs="Segoe UI"/>
-          <w:color w:val="000000"/>
-          <w:sz w:val="28"/>
-          <w:szCs w:val="48"/>
-          <w:lang w:eastAsia="ru-RU"/>
-        </w:rPr>
-        <w:lastRenderedPageBreak/>
-        <w:t>управлять климатом, у</w:t>
+        <w:t>смен не может управлять климатом, у</w:t>
       </w:r>
       <w:r>
         <w:rPr>
@@ -2604,8 +2908,6 @@
         </w:rPr>
         <w:t xml:space="preserve"> процентов веса благодаря потоот</w:t>
       </w:r>
-      <w:bookmarkStart w:id="0" w:name="_GoBack"/>
-      <w:bookmarkEnd w:id="0"/>
       <w:r>
         <w:rPr>
           <w:rFonts w:ascii="Segoe UI" w:eastAsia="Times New Roman" w:hAnsi="Segoe UI" w:cs="Segoe UI"/>
@@ -2747,7 +3049,18 @@
           <w:szCs w:val="48"/>
           <w:lang w:eastAsia="ru-RU"/>
         </w:rPr>
-        <w:t xml:space="preserve"> 1991). Затем полученные цифры сравнили со средней температурой тела спустя 2-5 минут после финиша. Результаты показали, что уровень метаболизма на последних 5 километрах дистанции коррелирует с температурой тела значительно выше чем уровень дегидратации. К концу марафона, когда темп бега и напряжение увеличиваются, тело расходует энергию менее эффективно, в следствии чего выделяется больше тепла, что в конечном итоге и повышает температуру тела. </w:t>
+        <w:t xml:space="preserve"> 1991). Затем полученные цифры сравнили со средней температурой тела спустя 2-5 минут после финиша. Результаты показали, что уровень метаболизма на последних 5 километрах дистанции коррелирует с температурой тела значительно выше чем </w:t>
+      </w:r>
+      <w:r>
+        <w:rPr>
+          <w:rFonts w:ascii="Segoe UI" w:eastAsia="Times New Roman" w:hAnsi="Segoe UI" w:cs="Segoe UI"/>
+          <w:color w:val="000000"/>
+          <w:sz w:val="28"/>
+          <w:szCs w:val="48"/>
+          <w:lang w:eastAsia="ru-RU"/>
+        </w:rPr>
+        <w:lastRenderedPageBreak/>
+        <w:t xml:space="preserve">уровень дегидратации. К концу марафона, когда темп бега и напряжение увеличиваются, тело расходует энергию менее эффективно, в следствии чего выделяется больше тепла, что в конечном итоге и повышает температуру тела. </w:t>
       </w:r>
       <w:proofErr w:type="spellStart"/>
       <w:r>
@@ -3546,11 +3859,9 @@
           <w:szCs w:val="27"/>
           <w:lang w:eastAsia="ru-RU"/>
         </w:rPr>
-        <w:lastRenderedPageBreak/>
         <w:t xml:space="preserve">воды. Низкий уровень натрия вызывает отёк головного мозга, который может закончиться смертельным исходом. </w:t>
       </w:r>
       <w:proofErr w:type="spellStart"/>
-      <w:proofErr w:type="gramStart"/>
       <w:r>
         <w:rPr>
           <w:color w:val="000000"/>
@@ -3871,18 +4182,7 @@
           <w:szCs w:val="27"/>
           <w:lang w:eastAsia="ru-RU"/>
         </w:rPr>
-        <w:t>.</w:t>
-      </w:r>
-      <w:proofErr w:type="gramEnd"/>
-      <w:r>
-        <w:rPr>
-          <w:rFonts w:ascii="Segoe UI" w:eastAsia="Times New Roman" w:hAnsi="Segoe UI" w:cs="Segoe UI"/>
-          <w:color w:val="000000"/>
-          <w:sz w:val="27"/>
-          <w:szCs w:val="27"/>
-          <w:lang w:eastAsia="ru-RU"/>
-        </w:rPr>
-        <w:t xml:space="preserve"> </w:t>
+        <w:t xml:space="preserve">. </w:t>
       </w:r>
       <w:r>
         <w:rPr>
@@ -6106,7 +6406,18 @@
           <w:szCs w:val="27"/>
           <w:lang w:eastAsia="ru-RU"/>
         </w:rPr>
-        <w:t xml:space="preserve"> 0.3% </w:t>
+        <w:t xml:space="preserve"> </w:t>
+      </w:r>
+      <w:r>
+        <w:rPr>
+          <w:rFonts w:ascii="Segoe UI" w:eastAsia="Times New Roman" w:hAnsi="Segoe UI" w:cs="Segoe UI"/>
+          <w:color w:val="000000"/>
+          <w:sz w:val="27"/>
+          <w:szCs w:val="27"/>
+          <w:lang w:eastAsia="ru-RU"/>
+        </w:rPr>
+        <w:lastRenderedPageBreak/>
+        <w:t xml:space="preserve">0.3% </w:t>
       </w:r>
       <w:r>
         <w:rPr>
@@ -7262,51 +7573,7 @@
           <w:szCs w:val="27"/>
           <w:lang w:eastAsia="ru-RU"/>
         </w:rPr>
-        <w:t xml:space="preserve">Лучший совет для атлетов – пить умеренно </w:t>
-      </w:r>
-      <w:proofErr w:type="gramStart"/>
-      <w:r>
-        <w:rPr>
-          <w:rFonts w:ascii="Segoe UI" w:eastAsia="Times New Roman" w:hAnsi="Segoe UI" w:cs="Segoe UI"/>
-          <w:color w:val="000000"/>
-          <w:sz w:val="27"/>
-          <w:szCs w:val="27"/>
-          <w:lang w:eastAsia="ru-RU"/>
-        </w:rPr>
-        <w:t>до</w:t>
-      </w:r>
-      <w:proofErr w:type="gramEnd"/>
-      <w:r>
-        <w:rPr>
-          <w:rFonts w:ascii="Segoe UI" w:eastAsia="Times New Roman" w:hAnsi="Segoe UI" w:cs="Segoe UI"/>
-          <w:color w:val="000000"/>
-          <w:sz w:val="27"/>
-          <w:szCs w:val="27"/>
-          <w:lang w:eastAsia="ru-RU"/>
-        </w:rPr>
-        <w:t xml:space="preserve"> и </w:t>
-      </w:r>
-      <w:proofErr w:type="gramStart"/>
-      <w:r>
-        <w:rPr>
-          <w:rFonts w:ascii="Segoe UI" w:eastAsia="Times New Roman" w:hAnsi="Segoe UI" w:cs="Segoe UI"/>
-          <w:color w:val="000000"/>
-          <w:sz w:val="27"/>
-          <w:szCs w:val="27"/>
-          <w:lang w:eastAsia="ru-RU"/>
-        </w:rPr>
-        <w:t>во</w:t>
-      </w:r>
-      <w:proofErr w:type="gramEnd"/>
-      <w:r>
-        <w:rPr>
-          <w:rFonts w:ascii="Segoe UI" w:eastAsia="Times New Roman" w:hAnsi="Segoe UI" w:cs="Segoe UI"/>
-          <w:color w:val="000000"/>
-          <w:sz w:val="27"/>
-          <w:szCs w:val="27"/>
-          <w:lang w:eastAsia="ru-RU"/>
-        </w:rPr>
-        <w:t xml:space="preserve"> время марафона.</w:t>
+        <w:t>Лучший совет для атлетов – пить умеренно до и во время марафона.</w:t>
       </w:r>
     </w:p>
     <w:p>
@@ -7329,7 +7596,6 @@
           <w:szCs w:val="27"/>
           <w:lang w:eastAsia="ru-RU"/>
         </w:rPr>
-        <w:lastRenderedPageBreak/>
         <w:t xml:space="preserve"> </w:t>
       </w:r>
       <w:r>
@@ -8795,6 +9061,7 @@
           <w:szCs w:val="27"/>
           <w:lang w:eastAsia="ru-RU"/>
         </w:rPr>
+        <w:lastRenderedPageBreak/>
         <w:t>гипертермии</w:t>
       </w:r>
       <w:r>
@@ -9432,18 +9699,7 @@
           <w:szCs w:val="27"/>
           <w:lang w:eastAsia="ru-RU"/>
         </w:rPr>
-        <w:t xml:space="preserve"> Во время марафона мышцы получают энергию от гликогена внутри своих клеток и </w:t>
-      </w:r>
-      <w:r>
-        <w:rPr>
-          <w:rFonts w:ascii="Segoe UI" w:eastAsia="Times New Roman" w:hAnsi="Segoe UI" w:cs="Segoe UI"/>
-          <w:color w:val="000000"/>
-          <w:sz w:val="27"/>
-          <w:szCs w:val="27"/>
-          <w:lang w:eastAsia="ru-RU"/>
-        </w:rPr>
-        <w:lastRenderedPageBreak/>
-        <w:t>от глюкозы в крови</w:t>
+        <w:t xml:space="preserve"> Во время марафона мышцы получают энергию от гликогена внутри своих клеток и от глюкозы в крови</w:t>
       </w:r>
       <w:r>
         <w:rPr>
@@ -10596,6 +10852,7 @@
           <w:szCs w:val="27"/>
           <w:lang w:eastAsia="ru-RU"/>
         </w:rPr>
+        <w:lastRenderedPageBreak/>
         <w:t xml:space="preserve">В других исследованиях </w:t>
       </w:r>
       <w:r>
@@ -10718,27 +10975,15 @@
         </w:rPr>
         <w:t xml:space="preserve">70-75% </w:t>
       </w:r>
-      <w:proofErr w:type="gramStart"/>
-      <w:r>
-        <w:rPr>
-          <w:rFonts w:ascii="Segoe UI" w:eastAsia="Times New Roman" w:hAnsi="Segoe UI" w:cs="Segoe UI"/>
-          <w:color w:val="000000"/>
-          <w:sz w:val="27"/>
-          <w:szCs w:val="27"/>
-          <w:lang w:eastAsia="ru-RU"/>
-        </w:rPr>
-        <w:t>от</w:t>
-      </w:r>
-      <w:proofErr w:type="gramEnd"/>
-      <w:r>
-        <w:rPr>
-          <w:rFonts w:ascii="Segoe UI" w:eastAsia="Times New Roman" w:hAnsi="Segoe UI" w:cs="Segoe UI"/>
-          <w:color w:val="000000"/>
-          <w:sz w:val="27"/>
-          <w:szCs w:val="27"/>
-          <w:lang w:eastAsia="ru-RU"/>
-        </w:rPr>
-        <w:t xml:space="preserve"> максимальной </w:t>
+      <w:r>
+        <w:rPr>
+          <w:rFonts w:ascii="Segoe UI" w:eastAsia="Times New Roman" w:hAnsi="Segoe UI" w:cs="Segoe UI"/>
+          <w:color w:val="000000"/>
+          <w:sz w:val="27"/>
+          <w:szCs w:val="27"/>
+          <w:lang w:eastAsia="ru-RU"/>
+        </w:rPr>
+        <w:t xml:space="preserve">от максимальной </w:t>
       </w:r>
       <w:r>
         <w:rPr>
@@ -11320,7 +11565,6 @@
           <w:szCs w:val="27"/>
           <w:lang w:eastAsia="ru-RU"/>
         </w:rPr>
-        <w:lastRenderedPageBreak/>
         <w:t>Углеводная</w:t>
       </w:r>
       <w:r>
@@ -12277,29 +12521,7 @@
           <w:szCs w:val="27"/>
           <w:lang w:eastAsia="ru-RU"/>
         </w:rPr>
-        <w:t>Некоторые эксперты считают, что потребление углеводов во время марафона не менее важно, а может даже и более</w:t>
-      </w:r>
-      <w:proofErr w:type="gramStart"/>
-      <w:r>
-        <w:rPr>
-          <w:rFonts w:ascii="Segoe UI" w:eastAsia="Times New Roman" w:hAnsi="Segoe UI" w:cs="Segoe UI"/>
-          <w:color w:val="000000"/>
-          <w:sz w:val="27"/>
-          <w:szCs w:val="27"/>
-          <w:lang w:eastAsia="ru-RU"/>
-        </w:rPr>
-        <w:t>,</w:t>
-      </w:r>
-      <w:proofErr w:type="gramEnd"/>
-      <w:r>
-        <w:rPr>
-          <w:rFonts w:ascii="Segoe UI" w:eastAsia="Times New Roman" w:hAnsi="Segoe UI" w:cs="Segoe UI"/>
-          <w:color w:val="000000"/>
-          <w:sz w:val="27"/>
-          <w:szCs w:val="27"/>
-          <w:lang w:eastAsia="ru-RU"/>
-        </w:rPr>
-        <w:t xml:space="preserve"> чем углеводная загрузка. </w:t>
+        <w:t xml:space="preserve">Некоторые эксперты считают, что потребление углеводов во время марафона не менее важно, а может даже и более, чем углеводная загрузка. </w:t>
       </w:r>
       <w:r>
         <w:rPr>
@@ -12751,7 +12973,18 @@
           <w:szCs w:val="27"/>
           <w:lang w:eastAsia="ru-RU"/>
         </w:rPr>
-        <w:t xml:space="preserve"> (</w:t>
+        <w:t xml:space="preserve"> </w:t>
+      </w:r>
+      <w:r>
+        <w:rPr>
+          <w:rFonts w:ascii="Segoe UI" w:eastAsia="Times New Roman" w:hAnsi="Segoe UI" w:cs="Segoe UI"/>
+          <w:color w:val="000000"/>
+          <w:sz w:val="27"/>
+          <w:szCs w:val="27"/>
+          <w:lang w:eastAsia="ru-RU"/>
+        </w:rPr>
+        <w:lastRenderedPageBreak/>
+        <w:t>(</w:t>
       </w:r>
       <w:proofErr w:type="spellStart"/>
       <w:r>
@@ -13351,7 +13584,6 @@
           <w:szCs w:val="27"/>
           <w:lang w:eastAsia="ru-RU"/>
         </w:rPr>
-        <w:lastRenderedPageBreak/>
         <w:t>В</w:t>
       </w:r>
       <w:r>
@@ -13432,20 +13664,8 @@
           <w:szCs w:val="27"/>
           <w:lang w:eastAsia="ru-RU"/>
         </w:rPr>
-        <w:t xml:space="preserve">показывают, что  углеводы оказываются очень важным источником энергии во время длительного бега. Но когда и сколько углеводов нужно употреблять? </w:t>
-      </w:r>
-      <w:proofErr w:type="spellStart"/>
-      <w:r>
-        <w:rPr>
-          <w:rFonts w:ascii="Segoe UI" w:eastAsia="Times New Roman" w:hAnsi="Segoe UI" w:cs="Segoe UI"/>
-          <w:color w:val="000000"/>
-          <w:sz w:val="27"/>
-          <w:szCs w:val="27"/>
-          <w:lang w:eastAsia="ru-RU"/>
-        </w:rPr>
-        <w:t>Айви</w:t>
-      </w:r>
-      <w:proofErr w:type="spellEnd"/>
+        <w:t>показывают, что  углеводы оказываются очень важным источником энергии во время длительного бега. Но когда и сколько углеводов нужно употреблять? Айви</w:t>
+      </w:r>
       <w:r>
         <w:rPr>
           <w:rFonts w:ascii="Segoe UI" w:eastAsia="Times New Roman" w:hAnsi="Segoe UI" w:cs="Segoe UI"/>
@@ -13704,29 +13924,7 @@
           <w:szCs w:val="27"/>
           <w:lang w:eastAsia="ru-RU"/>
         </w:rPr>
-        <w:t xml:space="preserve">для тех, у кого потребление кислорода равно 60-70% </w:t>
-      </w:r>
-      <w:proofErr w:type="gramStart"/>
-      <w:r>
-        <w:rPr>
-          <w:rFonts w:ascii="Segoe UI" w:eastAsia="Times New Roman" w:hAnsi="Segoe UI" w:cs="Segoe UI"/>
-          <w:color w:val="000000"/>
-          <w:sz w:val="27"/>
-          <w:szCs w:val="27"/>
-          <w:lang w:eastAsia="ru-RU"/>
-        </w:rPr>
-        <w:t>от</w:t>
-      </w:r>
-      <w:proofErr w:type="gramEnd"/>
-      <w:r>
-        <w:rPr>
-          <w:rFonts w:ascii="Segoe UI" w:eastAsia="Times New Roman" w:hAnsi="Segoe UI" w:cs="Segoe UI"/>
-          <w:color w:val="000000"/>
-          <w:sz w:val="27"/>
-          <w:szCs w:val="27"/>
-          <w:lang w:eastAsia="ru-RU"/>
-        </w:rPr>
-        <w:t xml:space="preserve"> максимального. </w:t>
+        <w:t xml:space="preserve">для тех, у кого потребление кислорода равно 60-70% от максимального. </w:t>
       </w:r>
       <w:r>
         <w:rPr>
@@ -14078,27 +14276,15 @@
         </w:rPr>
         <w:t xml:space="preserve"> </w:t>
       </w:r>
-      <w:proofErr w:type="gramStart"/>
-      <w:r>
-        <w:rPr>
-          <w:rFonts w:ascii="Segoe UI" w:eastAsia="Times New Roman" w:hAnsi="Segoe UI" w:cs="Segoe UI"/>
-          <w:color w:val="000000"/>
-          <w:sz w:val="27"/>
-          <w:szCs w:val="27"/>
-          <w:lang w:eastAsia="ru-RU"/>
-        </w:rPr>
-        <w:t>может</w:t>
-      </w:r>
-      <w:proofErr w:type="gramEnd"/>
-      <w:r>
-        <w:rPr>
-          <w:rFonts w:ascii="Segoe UI" w:eastAsia="Times New Roman" w:hAnsi="Segoe UI" w:cs="Segoe UI"/>
-          <w:color w:val="000000"/>
-          <w:sz w:val="27"/>
-          <w:szCs w:val="27"/>
-          <w:lang w:eastAsia="ru-RU"/>
-        </w:rPr>
-        <w:t xml:space="preserve"> происходит достаточно быстро для того, чтобы быть полезным</w:t>
+      <w:r>
+        <w:rPr>
+          <w:rFonts w:ascii="Segoe UI" w:eastAsia="Times New Roman" w:hAnsi="Segoe UI" w:cs="Segoe UI"/>
+          <w:color w:val="000000"/>
+          <w:sz w:val="27"/>
+          <w:szCs w:val="27"/>
+          <w:lang w:eastAsia="ru-RU"/>
+        </w:rPr>
+        <w:t>может происходит достаточно быстро для того, чтобы быть полезным</w:t>
       </w:r>
       <w:r>
         <w:rPr>
@@ -14118,29 +14304,7 @@
           <w:szCs w:val="27"/>
           <w:lang w:eastAsia="ru-RU"/>
         </w:rPr>
-        <w:t xml:space="preserve">Необходимо провести дополнительные исследования, чтобы определить, относятся ли эти выводы к марафонским бегунам, но нет никаких сомнений в том, что увеличение потребления углеводов </w:t>
-      </w:r>
-      <w:proofErr w:type="gramStart"/>
-      <w:r>
-        <w:rPr>
-          <w:rFonts w:ascii="Segoe UI" w:eastAsia="Times New Roman" w:hAnsi="Segoe UI" w:cs="Segoe UI"/>
-          <w:color w:val="000000"/>
-          <w:sz w:val="27"/>
-          <w:szCs w:val="27"/>
-          <w:lang w:eastAsia="ru-RU"/>
-        </w:rPr>
-        <w:t>до</w:t>
-      </w:r>
-      <w:proofErr w:type="gramEnd"/>
-      <w:r>
-        <w:rPr>
-          <w:rFonts w:ascii="Segoe UI" w:eastAsia="Times New Roman" w:hAnsi="Segoe UI" w:cs="Segoe UI"/>
-          <w:color w:val="000000"/>
-          <w:sz w:val="27"/>
-          <w:szCs w:val="27"/>
-          <w:lang w:eastAsia="ru-RU"/>
-        </w:rPr>
-        <w:t xml:space="preserve"> и</w:t>
+        <w:t>Необходимо провести дополнительные исследования, чтобы определить, относятся ли эти выводы к марафонским бегунам, но нет никаких сомнений в том, что увеличение потребления углеводов до и</w:t>
       </w:r>
       <w:r>
         <w:rPr>
@@ -14160,29 +14324,7 @@
           <w:szCs w:val="27"/>
           <w:lang w:eastAsia="ru-RU"/>
         </w:rPr>
-        <w:t xml:space="preserve">или </w:t>
-      </w:r>
-      <w:proofErr w:type="gramStart"/>
-      <w:r>
-        <w:rPr>
-          <w:rFonts w:ascii="Segoe UI" w:eastAsia="Times New Roman" w:hAnsi="Segoe UI" w:cs="Segoe UI"/>
-          <w:color w:val="000000"/>
-          <w:sz w:val="27"/>
-          <w:szCs w:val="27"/>
-          <w:lang w:eastAsia="ru-RU"/>
-        </w:rPr>
-        <w:t>во</w:t>
-      </w:r>
-      <w:proofErr w:type="gramEnd"/>
-      <w:r>
-        <w:rPr>
-          <w:rFonts w:ascii="Segoe UI" w:eastAsia="Times New Roman" w:hAnsi="Segoe UI" w:cs="Segoe UI"/>
-          <w:color w:val="000000"/>
-          <w:sz w:val="27"/>
-          <w:szCs w:val="27"/>
-          <w:lang w:eastAsia="ru-RU"/>
-        </w:rPr>
-        <w:t xml:space="preserve"> время марафона является крайне необходимым для оптимального результата.</w:t>
+        <w:t>или во время марафона является крайне необходимым для оптимального результата.</w:t>
       </w:r>
     </w:p>
     <w:p>
@@ -14336,7 +14478,6 @@
         </w:rPr>
         <w:t xml:space="preserve"> </w:t>
       </w:r>
-      <w:proofErr w:type="spellStart"/>
       <w:r>
         <w:rPr>
           <w:rFonts w:ascii="Segoe UI" w:eastAsia="Times New Roman" w:hAnsi="Segoe UI" w:cs="Segoe UI"/>
@@ -14347,7 +14488,6 @@
         </w:rPr>
         <w:t>низкоуглеводной</w:t>
       </w:r>
-      <w:proofErr w:type="spellEnd"/>
       <w:r>
         <w:rPr>
           <w:rFonts w:ascii="Segoe UI" w:eastAsia="Times New Roman" w:hAnsi="Segoe UI" w:cs="Segoe UI"/>
@@ -14412,7 +14552,6 @@
         </w:rPr>
         <w:t xml:space="preserve"> на килограмм).  </w:t>
       </w:r>
-      <w:proofErr w:type="gramStart"/>
       <w:r>
         <w:rPr>
           <w:rFonts w:ascii="Segoe UI" w:eastAsia="Times New Roman" w:hAnsi="Segoe UI" w:cs="Segoe UI"/>
@@ -14543,18 +14682,7 @@
           <w:szCs w:val="27"/>
           <w:lang w:eastAsia="ru-RU"/>
         </w:rPr>
-        <w:t>.</w:t>
-      </w:r>
-      <w:proofErr w:type="gramEnd"/>
-      <w:r>
-        <w:rPr>
-          <w:rFonts w:ascii="Segoe UI" w:eastAsia="Times New Roman" w:hAnsi="Segoe UI" w:cs="Segoe UI"/>
-          <w:color w:val="000000"/>
-          <w:sz w:val="27"/>
-          <w:szCs w:val="27"/>
-          <w:lang w:eastAsia="ru-RU"/>
-        </w:rPr>
-        <w:t xml:space="preserve"> </w:t>
+        <w:t xml:space="preserve">. </w:t>
       </w:r>
       <w:r>
         <w:rPr>
@@ -14929,7 +15057,18 @@
           <w:szCs w:val="27"/>
           <w:lang w:eastAsia="ru-RU"/>
         </w:rPr>
-        <w:t>Объем и сроки основываются на том, что глюкоза всасывается в кровь в размере от 1,0 до 1,2 грамма в минуту (</w:t>
+        <w:t xml:space="preserve">Объем и сроки </w:t>
+      </w:r>
+      <w:r>
+        <w:rPr>
+          <w:rFonts w:ascii="Segoe UI" w:eastAsia="Times New Roman" w:hAnsi="Segoe UI" w:cs="Segoe UI"/>
+          <w:color w:val="000000"/>
+          <w:sz w:val="27"/>
+          <w:szCs w:val="27"/>
+          <w:lang w:eastAsia="ru-RU"/>
+        </w:rPr>
+        <w:lastRenderedPageBreak/>
+        <w:t>основываются на том, что глюкоза всасывается в кровь в размере от 1,0 до 1,2 грамма в минуту (</w:t>
       </w:r>
       <w:r>
         <w:rPr>
@@ -15116,18 +15255,7 @@
           <w:szCs w:val="27"/>
           <w:lang w:eastAsia="ru-RU"/>
         </w:rPr>
-        <w:t xml:space="preserve">Дело в том, что во время забега человек совершает от тридцати до пятидесяти тысяч шагов. Каждый раз, при приземлении ноги на землю, щиколотки, колени </w:t>
-      </w:r>
-      <w:r>
-        <w:rPr>
-          <w:rFonts w:ascii="Times New Roman" w:eastAsia="Times New Roman" w:hAnsi="Times New Roman" w:cs="Times New Roman"/>
-          <w:color w:val="000000"/>
-          <w:sz w:val="27"/>
-          <w:szCs w:val="27"/>
-          <w:lang w:eastAsia="ru-RU"/>
-        </w:rPr>
-        <w:lastRenderedPageBreak/>
-        <w:t>и тазобедренное сочленение испытывают нагрузку в три-четыре раза большую веса тела. Помимо этого, при совершении каждого шага, движение вперёд обеспечивается за счёт сокращений одних мышц и удлинений других. При этом, ввиду высокой интенсивности совершаемых действий, мышечной системе может быть нанесён существенный вред. Так, воспаление мышц может продолжаться порядка недели после марафона (</w:t>
+        <w:t>Дело в том, что во время забега человек совершает от тридцати до пятидесяти тысяч шагов. Каждый раз, при приземлении ноги на землю, щиколотки, колени и тазобедренное сочленение испытывают нагрузку в три-четыре раза большую веса тела. Помимо этого, при совершении каждого шага, движение вперёд обеспечивается за счёт сокращений одних мышц и удлинений других. При этом, ввиду высокой интенсивности совершаемых действий, мышечной системе может быть нанесён существенный вред. Так, воспаление мышц может продолжаться порядка недели после марафона (</w:t>
       </w:r>
       <w:proofErr w:type="spellStart"/>
       <w:r>
@@ -15414,29 +15542,7 @@
           <w:szCs w:val="27"/>
           <w:lang w:eastAsia="ru-RU"/>
         </w:rPr>
-        <w:t xml:space="preserve">К счастью, относительно редкими являются случаи оказания медицинской помощи участникам марафона из-за повреждений, полученных ими при беге. Опрос участников, добежавших до финишной прямой </w:t>
-      </w:r>
-      <w:proofErr w:type="spellStart"/>
-      <w:r>
-        <w:rPr>
-          <w:rFonts w:ascii="Times New Roman" w:eastAsia="Times New Roman" w:hAnsi="Times New Roman" w:cs="Times New Roman"/>
-          <w:color w:val="000000"/>
-          <w:sz w:val="27"/>
-          <w:szCs w:val="27"/>
-          <w:lang w:eastAsia="ru-RU"/>
-        </w:rPr>
-        <w:t>Мельбурнского</w:t>
-      </w:r>
-      <w:proofErr w:type="spellEnd"/>
-      <w:r>
-        <w:rPr>
-          <w:rFonts w:ascii="Times New Roman" w:eastAsia="Times New Roman" w:hAnsi="Times New Roman" w:cs="Times New Roman"/>
-          <w:color w:val="000000"/>
-          <w:sz w:val="27"/>
-          <w:szCs w:val="27"/>
-          <w:lang w:eastAsia="ru-RU"/>
-        </w:rPr>
-        <w:t xml:space="preserve"> марафона в 1980 году, показал, что только три процента из них сообщили о каких-либо серьёзных повреждениях. Самыми частыми в списке были проблемы с коленом, подколенным сухожилием, квадрицепсом бедра, а также обезвоживание, мозоли и судороги (</w:t>
+        <w:t>К счастью, относительно редкими являются случаи оказания медицинской помощи участникам марафона из-за повреждений, полученных ими при беге. Опрос участников, добежавших до финишной прямой Мельбурнского марафона в 1980 году, показал, что только три процента из них сообщили о каких-либо серьёзных повреждениях. Самыми частыми в списке были проблемы с коленом, подколенным сухожилием, квадрицепсом бедра, а также обезвоживание, мозоли и судороги (</w:t>
       </w:r>
       <w:proofErr w:type="spellStart"/>
       <w:r>
@@ -15682,6 +15788,7 @@
           <w:szCs w:val="27"/>
           <w:lang w:eastAsia="ru-RU"/>
         </w:rPr>
+        <w:lastRenderedPageBreak/>
         <w:t>Одно из исследований утверждает, что обезвоживание и электролитный дисбаланс могут не иметь отношения к возникновению судорог при преодолении марафонской дистанции (</w:t>
       </w:r>
       <w:proofErr w:type="spellStart"/>
@@ -15815,18 +15922,7 @@
           <w:szCs w:val="27"/>
           <w:lang w:eastAsia="ru-RU"/>
         </w:rPr>
-        <w:t xml:space="preserve">При этом, если мышечные травмы являются основной проблемой для марафонцев-любителей, то у профессионалов есть дополнительные поводы для беспокойства. Данные Копенгагенского марафона 1986 гласят, что среди профессиональных бегунов наиболее частой проблемой были желудочно-кишечные расстройства (26%). Далее следовали боли в спине или суставах </w:t>
-      </w:r>
-      <w:r>
-        <w:rPr>
-          <w:rFonts w:ascii="Times New Roman" w:eastAsia="Times New Roman" w:hAnsi="Times New Roman" w:cs="Times New Roman"/>
-          <w:color w:val="000000"/>
-          <w:sz w:val="27"/>
-          <w:szCs w:val="27"/>
-          <w:lang w:eastAsia="ru-RU"/>
-        </w:rPr>
-        <w:lastRenderedPageBreak/>
-        <w:t>(20%), судороги (16%), мозоли и потёртости кожи (по 16% каждые) (</w:t>
+        <w:t>При этом, если мышечные травмы являются основной проблемой для марафонцев-любителей, то у профессионалов есть дополнительные поводы для беспокойства. Данные Копенгагенского марафона 1986 гласят, что среди профессиональных бегунов наиболее частой проблемой были желудочно-кишечные расстройства (26%). Далее следовали боли в спине или суставах (20%), судороги (16%), мозоли и потёртости кожи (по 16% каждые) (</w:t>
       </w:r>
       <w:proofErr w:type="spellStart"/>
       <w:r>
@@ -16671,6 +16767,7 @@
           <w:szCs w:val="27"/>
           <w:lang w:eastAsia="ru-RU"/>
         </w:rPr>
+        <w:lastRenderedPageBreak/>
         <w:t xml:space="preserve">При всех вышеперечисленных опасностях марафона, микроскопические повреждения мышц могут вызывать не только болезненные ощущения. Так, в процессе их восстановления в повреждённых областях начинают обильно выделяться цитокины. В результате повышается приток к месту травмы белых кровяных телец из </w:t>
       </w:r>
       <w:proofErr w:type="spellStart"/>
@@ -16980,18 +17077,7 @@
           <w:szCs w:val="27"/>
           <w:lang w:eastAsia="ru-RU"/>
         </w:rPr>
-        <w:t xml:space="preserve">Существуют весомые доказательства того, что гормон стресса кортизол, выделяющийся при продолжительных нагрузках, имеет частичное отношению к </w:t>
-      </w:r>
-      <w:r>
-        <w:rPr>
-          <w:rFonts w:ascii="Times New Roman" w:eastAsia="Times New Roman" w:hAnsi="Times New Roman" w:cs="Times New Roman"/>
-          <w:color w:val="000000"/>
-          <w:sz w:val="27"/>
-          <w:szCs w:val="27"/>
-          <w:lang w:eastAsia="ru-RU"/>
-        </w:rPr>
-        <w:lastRenderedPageBreak/>
-        <w:t xml:space="preserve">уменьшению количества естественных киллеров. Таким образом, при повреждениях мышц, полученных в результате марафона, некоторые </w:t>
+        <w:t xml:space="preserve">Существуют весомые доказательства того, что гормон стресса кортизол, выделяющийся при продолжительных нагрузках, имеет частичное отношению к уменьшению количества естественных киллеров. Таким образом, при повреждениях мышц, полученных в результате марафона, некоторые </w:t>
       </w:r>
       <w:proofErr w:type="spellStart"/>
       <w:r>
@@ -17609,7 +17695,18 @@
           <w:szCs w:val="27"/>
           <w:lang w:eastAsia="ru-RU"/>
         </w:rPr>
-        <w:t>. 2003). Глюкозный режим питания позволяет поддерживать необходимый уровень глюкозы в крови; при этом снижается выделение кортизола, который, как говорилось ранее, считается одной из причин ослабления иммунной системы. При этом соблюдение глюкозного режима питания в течение марафона никак не помогло предотвратить понижение уровня иммуноглобулина A (</w:t>
+        <w:t xml:space="preserve">. 2003). Глюкозный режим питания позволяет поддерживать необходимый уровень глюкозы в крови; при этом снижается выделение кортизола, который, как говорилось ранее, считается одной из причин ослабления иммунной системы. </w:t>
+      </w:r>
+      <w:r>
+        <w:rPr>
+          <w:rFonts w:ascii="Times New Roman" w:eastAsia="Times New Roman" w:hAnsi="Times New Roman" w:cs="Times New Roman"/>
+          <w:color w:val="000000"/>
+          <w:sz w:val="27"/>
+          <w:szCs w:val="27"/>
+          <w:lang w:eastAsia="ru-RU"/>
+        </w:rPr>
+        <w:lastRenderedPageBreak/>
+        <w:t>При этом соблюдение глюкозного режима питания в течение марафона никак не помогло предотвратить понижение уровня иммуноглобулина A (</w:t>
       </w:r>
       <w:proofErr w:type="spellStart"/>
       <w:r>
@@ -17831,7 +17928,6 @@
           <w:szCs w:val="27"/>
           <w:lang w:eastAsia="ru-RU"/>
         </w:rPr>
-        <w:lastRenderedPageBreak/>
         <w:t>спортсмены придерживались глюкозного режима питания, потребление повышенных доз витамина C (от 500 до 1500 мг каждый день) в течение двух недель до начала забега, никак не повлияло на вероятность заболевания ОРВИ(</w:t>
       </w:r>
       <w:proofErr w:type="spellStart"/>
@@ -17913,49 +18009,15 @@
           <w:lang w:eastAsia="ru-RU"/>
         </w:rPr>
       </w:pPr>
-      <w:proofErr w:type="spellStart"/>
-      <w:r>
-        <w:rPr>
-          <w:rFonts w:ascii="Times New Roman" w:eastAsia="Times New Roman" w:hAnsi="Times New Roman" w:cs="Times New Roman"/>
-          <w:color w:val="000000"/>
-          <w:sz w:val="27"/>
-          <w:szCs w:val="27"/>
-          <w:lang w:eastAsia="ru-RU"/>
-        </w:rPr>
-        <w:t>Глутамин</w:t>
-      </w:r>
-      <w:proofErr w:type="spellEnd"/>
-      <w:r>
-        <w:rPr>
-          <w:rFonts w:ascii="Times New Roman" w:eastAsia="Times New Roman" w:hAnsi="Times New Roman" w:cs="Times New Roman"/>
-          <w:color w:val="000000"/>
-          <w:sz w:val="27"/>
-          <w:szCs w:val="27"/>
-          <w:lang w:eastAsia="ru-RU"/>
-        </w:rPr>
-        <w:t xml:space="preserve"> – это аминокислота, за счёт которой происходит поставка энергии клеткам иммунной системы. Во время марафона уровень </w:t>
-      </w:r>
-      <w:proofErr w:type="spellStart"/>
-      <w:r>
-        <w:rPr>
-          <w:rFonts w:ascii="Times New Roman" w:eastAsia="Times New Roman" w:hAnsi="Times New Roman" w:cs="Times New Roman"/>
-          <w:color w:val="000000"/>
-          <w:sz w:val="27"/>
-          <w:szCs w:val="27"/>
-          <w:lang w:eastAsia="ru-RU"/>
-        </w:rPr>
-        <w:t>глутамина</w:t>
-      </w:r>
-      <w:proofErr w:type="spellEnd"/>
-      <w:r>
-        <w:rPr>
-          <w:rFonts w:ascii="Times New Roman" w:eastAsia="Times New Roman" w:hAnsi="Times New Roman" w:cs="Times New Roman"/>
-          <w:color w:val="000000"/>
-          <w:sz w:val="27"/>
-          <w:szCs w:val="27"/>
-          <w:lang w:eastAsia="ru-RU"/>
-        </w:rPr>
-        <w:t xml:space="preserve"> в крови падает, что может отразиться ослаблением иммунной системы. Исследование </w:t>
+      <w:r>
+        <w:rPr>
+          <w:rFonts w:ascii="Times New Roman" w:eastAsia="Times New Roman" w:hAnsi="Times New Roman" w:cs="Times New Roman"/>
+          <w:color w:val="000000"/>
+          <w:sz w:val="27"/>
+          <w:szCs w:val="27"/>
+          <w:lang w:eastAsia="ru-RU"/>
+        </w:rPr>
+        <w:t xml:space="preserve">Глутамин – это аминокислота, за счёт которой происходит поставка энергии клеткам иммунной системы. Во время марафона уровень глутамина в крови падает, что может отразиться ослаблением иммунной системы. Исследование </w:t>
       </w:r>
       <w:proofErr w:type="spellStart"/>
       <w:r>
@@ -18021,51 +18083,7 @@
           <w:szCs w:val="27"/>
           <w:lang w:eastAsia="ru-RU"/>
         </w:rPr>
-        <w:t xml:space="preserve"> 1997 показывает, что обеспечение организма </w:t>
-      </w:r>
-      <w:proofErr w:type="spellStart"/>
-      <w:r>
-        <w:rPr>
-          <w:rFonts w:ascii="Times New Roman" w:eastAsia="Times New Roman" w:hAnsi="Times New Roman" w:cs="Times New Roman"/>
-          <w:color w:val="000000"/>
-          <w:sz w:val="27"/>
-          <w:szCs w:val="27"/>
-          <w:lang w:eastAsia="ru-RU"/>
-        </w:rPr>
-        <w:t>глутамином</w:t>
-      </w:r>
-      <w:proofErr w:type="spellEnd"/>
-      <w:r>
-        <w:rPr>
-          <w:rFonts w:ascii="Times New Roman" w:eastAsia="Times New Roman" w:hAnsi="Times New Roman" w:cs="Times New Roman"/>
-          <w:color w:val="000000"/>
-          <w:sz w:val="27"/>
-          <w:szCs w:val="27"/>
-          <w:lang w:eastAsia="ru-RU"/>
-        </w:rPr>
-        <w:t xml:space="preserve"> после марафона снижает вероятность заболевания ОРВИ. Однако, чтобы подтвердить влияние </w:t>
-      </w:r>
-      <w:proofErr w:type="spellStart"/>
-      <w:r>
-        <w:rPr>
-          <w:rFonts w:ascii="Times New Roman" w:eastAsia="Times New Roman" w:hAnsi="Times New Roman" w:cs="Times New Roman"/>
-          <w:color w:val="000000"/>
-          <w:sz w:val="27"/>
-          <w:szCs w:val="27"/>
-          <w:lang w:eastAsia="ru-RU"/>
-        </w:rPr>
-        <w:t>глутамина</w:t>
-      </w:r>
-      <w:proofErr w:type="spellEnd"/>
-      <w:r>
-        <w:rPr>
-          <w:rFonts w:ascii="Times New Roman" w:eastAsia="Times New Roman" w:hAnsi="Times New Roman" w:cs="Times New Roman"/>
-          <w:color w:val="000000"/>
-          <w:sz w:val="27"/>
-          <w:szCs w:val="27"/>
-          <w:lang w:eastAsia="ru-RU"/>
-        </w:rPr>
-        <w:t xml:space="preserve"> на улучшение работы иммунной системы, необходимы дальнейшие исследования (</w:t>
+        <w:t xml:space="preserve"> 1997 показывает, что обеспечение организма глутамином после марафона снижает вероятность заболевания ОРВИ. Однако, чтобы подтвердить влияние глутамина на улучшение работы иммунной системы, необходимы дальнейшие исследования (</w:t>
       </w:r>
       <w:proofErr w:type="spellStart"/>
       <w:r>
@@ -18459,6 +18477,7 @@
           <w:szCs w:val="27"/>
           <w:lang w:eastAsia="ru-RU"/>
         </w:rPr>
+        <w:lastRenderedPageBreak/>
         <w:t>Стараться избегать контакта глаз и носа с руками</w:t>
       </w:r>
     </w:p>
@@ -18610,18 +18629,7 @@
           <w:szCs w:val="27"/>
           <w:lang w:eastAsia="ru-RU"/>
         </w:rPr>
-        <w:t xml:space="preserve">Вряд ли найдётся другой вид спорта, настолько же популярный, насколько и потенциально опасный, как марафон. Согласно исследованиям, участники марафона говорят, что физиологические нагрузки во время забега намного </w:t>
-      </w:r>
-      <w:r>
-        <w:rPr>
-          <w:rFonts w:ascii="Times New Roman" w:eastAsia="Times New Roman" w:hAnsi="Times New Roman" w:cs="Times New Roman"/>
-          <w:color w:val="000000"/>
-          <w:sz w:val="27"/>
-          <w:szCs w:val="27"/>
-          <w:lang w:eastAsia="ru-RU"/>
-        </w:rPr>
-        <w:lastRenderedPageBreak/>
-        <w:t>превышают возможные физиологические преимущества. В лучшем случае, бегун потратит пару тысяч килокалорий, и после завершения восстановительного процесса его мышцы, кости и сердце станут более выносливыми. Оставшаяся часть пользы получается либо в процессе тренировок, либо скорее имеет психологическую или эмоциональную природу.</w:t>
+        <w:t>Вряд ли найдётся другой вид спорта, настолько же популярный, насколько и потенциально опасный, как марафон. Согласно исследованиям, участники марафона говорят, что физиологические нагрузки во время забега намного превышают возможные физиологические преимущества. В лучшем случае, бегун потратит пару тысяч килокалорий, и после завершения восстановительного процесса его мышцы, кости и сердце станут более выносливыми. Оставшаяся часть пользы получается либо в процессе тренировок, либо скорее имеет психологическую или эмоциональную природу.</w:t>
       </w:r>
     </w:p>
     <w:p>
@@ -18664,8 +18672,8 @@
 </file>
 
 <file path=word/numbering.xml><?xml version="1.0" encoding="utf-8"?>
-<w:numbering xmlns:ve="http://schemas.openxmlformats.org/markup-compatibility/2006" xmlns:o="urn:schemas-microsoft-com:office:office" xmlns:r="http://schemas.openxmlformats.org/officeDocument/2006/relationships" xmlns:m="http://schemas.openxmlformats.org/officeDocument/2006/math" xmlns:v="urn:schemas-microsoft-com:vml" xmlns:wp="http://schemas.openxmlformats.org/drawingml/2006/wordprocessingDrawing" xmlns:w10="urn:schemas-microsoft-com:office:word" xmlns:w="http://schemas.openxmlformats.org/wordprocessingml/2006/main" xmlns:wne="http://schemas.microsoft.com/office/word/2006/wordml">
-  <w:abstractNum w:abstractNumId="0">
+<w:numbering xmlns:wpc="http://schemas.microsoft.com/office/word/2010/wordprocessingCanvas" xmlns:cx="http://schemas.microsoft.com/office/drawing/2014/chartex" xmlns:cx1="http://schemas.microsoft.com/office/drawing/2015/9/8/chartex" xmlns:cx2="http://schemas.microsoft.com/office/drawing/2015/10/21/chartex" xmlns:cx3="http://schemas.microsoft.com/office/drawing/2016/5/9/chartex" xmlns:cx4="http://schemas.microsoft.com/office/drawing/2016/5/10/chartex" xmlns:cx5="http://schemas.microsoft.com/office/drawing/2016/5/11/chartex" xmlns:cx6="http://schemas.microsoft.com/office/drawing/2016/5/12/chartex" xmlns:cx7="http://schemas.microsoft.com/office/drawing/2016/5/13/chartex" xmlns:cx8="http://schemas.microsoft.com/office/drawing/2016/5/14/chartex" xmlns:mc="http://schemas.openxmlformats.org/markup-compatibility/2006" xmlns:o="urn:schemas-microsoft-com:office:office" xmlns:r="http://schemas.openxmlformats.org/officeDocument/2006/relationships" xmlns:m="http://schemas.openxmlformats.org/officeDocument/2006/math" xmlns:v="urn:schemas-microsoft-com:vml" xmlns:wp14="http://schemas.microsoft.com/office/word/2010/wordprocessingDrawing" xmlns:wp="http://schemas.openxmlformats.org/drawingml/2006/wordprocessingDrawing" xmlns:w10="urn:schemas-microsoft-com:office:word" xmlns:w="http://schemas.openxmlformats.org/wordprocessingml/2006/main" xmlns:w14="http://schemas.microsoft.com/office/word/2010/wordml" xmlns:w15="http://schemas.microsoft.com/office/word/2012/wordml" xmlns:w16se="http://schemas.microsoft.com/office/word/2015/wordml/symex" xmlns:wpg="http://schemas.microsoft.com/office/word/2010/wordprocessingGroup" xmlns:wpi="http://schemas.microsoft.com/office/word/2010/wordprocessingInk" xmlns:wne="http://schemas.microsoft.com/office/word/2006/wordml" xmlns:wps="http://schemas.microsoft.com/office/word/2010/wordprocessingShape" mc:Ignorable="w14 w15 w16se wp14">
+  <w:abstractNum w:abstractNumId="0" w15:restartNumberingAfterBreak="0">
     <w:nsid w:val="2B731475"/>
     <w:multiLevelType w:val="multilevel"/>
     <w:tmpl w:val="1750B166"/>
@@ -18787,7 +18795,7 @@
       </w:pPr>
     </w:lvl>
   </w:abstractNum>
-  <w:abstractNum w:abstractNumId="1">
+  <w:abstractNum w:abstractNumId="1" w15:restartNumberingAfterBreak="0">
     <w:nsid w:val="6668037B"/>
     <w:multiLevelType w:val="multilevel"/>
     <w:tmpl w:val="0960E972"/>
@@ -18946,7 +18954,7 @@
 </file>
 
 <file path=word/styles.xml><?xml version="1.0" encoding="utf-8"?>
-<w:styles xmlns:r="http://schemas.openxmlformats.org/officeDocument/2006/relationships" xmlns:w="http://schemas.openxmlformats.org/wordprocessingml/2006/main">
+<w:styles xmlns:mc="http://schemas.openxmlformats.org/markup-compatibility/2006" xmlns:r="http://schemas.openxmlformats.org/officeDocument/2006/relationships" xmlns:w="http://schemas.openxmlformats.org/wordprocessingml/2006/main" xmlns:w14="http://schemas.microsoft.com/office/word/2010/wordml" xmlns:w15="http://schemas.microsoft.com/office/word/2012/wordml" xmlns:w16se="http://schemas.microsoft.com/office/word/2015/wordml/symex" mc:Ignorable="w14 w15 w16se">
   <w:docDefaults>
     <w:rPrDefault>
       <w:rPr>
@@ -18962,144 +18970,381 @@
       </w:pPr>
     </w:pPrDefault>
   </w:docDefaults>
-  <w:latentStyles w:defLockedState="0" w:defUIPriority="99" w:defSemiHidden="1" w:defUnhideWhenUsed="1" w:defQFormat="0" w:count="267">
-    <w:lsdException w:name="Normal" w:semiHidden="0" w:uiPriority="0" w:unhideWhenUsed="0" w:qFormat="1"/>
-    <w:lsdException w:name="heading 1" w:semiHidden="0" w:uiPriority="9" w:unhideWhenUsed="0" w:qFormat="1"/>
-    <w:lsdException w:name="heading 2" w:uiPriority="9" w:qFormat="1"/>
-    <w:lsdException w:name="heading 3" w:uiPriority="9" w:qFormat="1"/>
-    <w:lsdException w:name="heading 4" w:uiPriority="9" w:qFormat="1"/>
-    <w:lsdException w:name="heading 5" w:uiPriority="9" w:qFormat="1"/>
-    <w:lsdException w:name="heading 6" w:uiPriority="9" w:qFormat="1"/>
-    <w:lsdException w:name="heading 7" w:uiPriority="9" w:qFormat="1"/>
-    <w:lsdException w:name="heading 8" w:uiPriority="9" w:qFormat="1"/>
-    <w:lsdException w:name="heading 9" w:uiPriority="9" w:qFormat="1"/>
-    <w:lsdException w:name="toc 1" w:uiPriority="39"/>
-    <w:lsdException w:name="toc 2" w:uiPriority="39"/>
-    <w:lsdException w:name="toc 3" w:uiPriority="39"/>
-    <w:lsdException w:name="toc 4" w:uiPriority="39"/>
-    <w:lsdException w:name="toc 5" w:uiPriority="39"/>
-    <w:lsdException w:name="toc 6" w:uiPriority="39"/>
-    <w:lsdException w:name="toc 7" w:uiPriority="39"/>
-    <w:lsdException w:name="toc 8" w:uiPriority="39"/>
-    <w:lsdException w:name="toc 9" w:uiPriority="39"/>
-    <w:lsdException w:name="caption" w:uiPriority="35" w:qFormat="1"/>
-    <w:lsdException w:name="Title" w:semiHidden="0" w:uiPriority="10" w:unhideWhenUsed="0" w:qFormat="1"/>
-    <w:lsdException w:name="Default Paragraph Font" w:uiPriority="1"/>
-    <w:lsdException w:name="Subtitle" w:semiHidden="0" w:uiPriority="11" w:unhideWhenUsed="0" w:qFormat="1"/>
-    <w:lsdException w:name="Strong" w:semiHidden="0" w:uiPriority="22" w:unhideWhenUsed="0" w:qFormat="1"/>
-    <w:lsdException w:name="Emphasis" w:semiHidden="0" w:uiPriority="20" w:unhideWhenUsed="0" w:qFormat="1"/>
-    <w:lsdException w:name="Table Grid" w:semiHidden="0" w:uiPriority="39" w:unhideWhenUsed="0"/>
-    <w:lsdException w:name="Placeholder Text" w:unhideWhenUsed="0"/>
-    <w:lsdException w:name="No Spacing" w:semiHidden="0" w:uiPriority="1" w:unhideWhenUsed="0" w:qFormat="1"/>
-    <w:lsdException w:name="Light Shading" w:semiHidden="0" w:uiPriority="60" w:unhideWhenUsed="0"/>
-    <w:lsdException w:name="Light List" w:semiHidden="0" w:uiPriority="61" w:unhideWhenUsed="0"/>
-    <w:lsdException w:name="Light Grid" w:semiHidden="0" w:uiPriority="62" w:unhideWhenUsed="0"/>
-    <w:lsdException w:name="Medium Shading 1" w:semiHidden="0" w:uiPriority="63" w:unhideWhenUsed="0"/>
-    <w:lsdException w:name="Medium Shading 2" w:semiHidden="0" w:uiPriority="64" w:unhideWhenUsed="0"/>
-    <w:lsdException w:name="Medium List 1" w:semiHidden="0" w:uiPriority="65" w:unhideWhenUsed="0"/>
-    <w:lsdException w:name="Medium List 2" w:semiHidden="0" w:uiPriority="66" w:unhideWhenUsed="0"/>
-    <w:lsdException w:name="Medium Grid 1" w:semiHidden="0" w:uiPriority="67" w:unhideWhenUsed="0"/>
-    <w:lsdException w:name="Medium Grid 2" w:semiHidden="0" w:uiPriority="68" w:unhideWhenUsed="0"/>
-    <w:lsdException w:name="Medium Grid 3" w:semiHidden="0" w:uiPriority="69" w:unhideWhenUsed="0"/>
-    <w:lsdException w:name="Dark List" w:semiHidden="0" w:uiPriority="70" w:unhideWhenUsed="0"/>
-    <w:lsdException w:name="Colorful Shading" w:semiHidden="0" w:uiPriority="71" w:unhideWhenUsed="0"/>
-    <w:lsdException w:name="Colorful List" w:semiHidden="0" w:uiPriority="72" w:unhideWhenUsed="0"/>
-    <w:lsdException w:name="Colorful Grid" w:semiHidden="0" w:uiPriority="73" w:unhideWhenUsed="0"/>
-    <w:lsdException w:name="Light Shading Accent 1" w:semiHidden="0" w:uiPriority="60" w:unhideWhenUsed="0"/>
-    <w:lsdException w:name="Light List Accent 1" w:semiHidden="0" w:uiPriority="61" w:unhideWhenUsed="0"/>
-    <w:lsdException w:name="Light Grid Accent 1" w:semiHidden="0" w:uiPriority="62" w:unhideWhenUsed="0"/>
-    <w:lsdException w:name="Medium Shading 1 Accent 1" w:semiHidden="0" w:uiPriority="63" w:unhideWhenUsed="0"/>
-    <w:lsdException w:name="Medium Shading 2 Accent 1" w:semiHidden="0" w:uiPriority="64" w:unhideWhenUsed="0"/>
-    <w:lsdException w:name="Medium List 1 Accent 1" w:semiHidden="0" w:uiPriority="65" w:unhideWhenUsed="0"/>
-    <w:lsdException w:name="Revision" w:unhideWhenUsed="0"/>
-    <w:lsdException w:name="List Paragraph" w:semiHidden="0" w:uiPriority="34" w:unhideWhenUsed="0" w:qFormat="1"/>
-    <w:lsdException w:name="Quote" w:semiHidden="0" w:uiPriority="29" w:unhideWhenUsed="0" w:qFormat="1"/>
-    <w:lsdException w:name="Intense Quote" w:semiHidden="0" w:uiPriority="30" w:unhideWhenUsed="0" w:qFormat="1"/>
-    <w:lsdException w:name="Medium List 2 Accent 1" w:semiHidden="0" w:uiPriority="66" w:unhideWhenUsed="0"/>
-    <w:lsdException w:name="Medium Grid 1 Accent 1" w:semiHidden="0" w:uiPriority="67" w:unhideWhenUsed="0"/>
-    <w:lsdException w:name="Medium Grid 2 Accent 1" w:semiHidden="0" w:uiPriority="68" w:unhideWhenUsed="0"/>
-    <w:lsdException w:name="Medium Grid 3 Accent 1" w:semiHidden="0" w:uiPriority="69" w:unhideWhenUsed="0"/>
-    <w:lsdException w:name="Dark List Accent 1" w:semiHidden="0" w:uiPriority="70" w:unhideWhenUsed="0"/>
-    <w:lsdException w:name="Colorful Shading Accent 1" w:semiHidden="0" w:uiPriority="71" w:unhideWhenUsed="0"/>
-    <w:lsdException w:name="Colorful List Accent 1" w:semiHidden="0" w:uiPriority="72" w:unhideWhenUsed="0"/>
-    <w:lsdException w:name="Colorful Grid Accent 1" w:semiHidden="0" w:uiPriority="73" w:unhideWhenUsed="0"/>
-    <w:lsdException w:name="Light Shading Accent 2" w:semiHidden="0" w:uiPriority="60" w:unhideWhenUsed="0"/>
-    <w:lsdException w:name="Light List Accent 2" w:semiHidden="0" w:uiPriority="61" w:unhideWhenUsed="0"/>
-    <w:lsdException w:name="Light Grid Accent 2" w:semiHidden="0" w:uiPriority="62" w:unhideWhenUsed="0"/>
-    <w:lsdException w:name="Medium Shading 1 Accent 2" w:semiHidden="0" w:uiPriority="63" w:unhideWhenUsed="0"/>
-    <w:lsdException w:name="Medium Shading 2 Accent 2" w:semiHidden="0" w:uiPriority="64" w:unhideWhenUsed="0"/>
-    <w:lsdException w:name="Medium List 1 Accent 2" w:semiHidden="0" w:uiPriority="65" w:unhideWhenUsed="0"/>
-    <w:lsdException w:name="Medium List 2 Accent 2" w:semiHidden="0" w:uiPriority="66" w:unhideWhenUsed="0"/>
-    <w:lsdException w:name="Medium Grid 1 Accent 2" w:semiHidden="0" w:uiPriority="67" w:unhideWhenUsed="0"/>
-    <w:lsdException w:name="Medium Grid 2 Accent 2" w:semiHidden="0" w:uiPriority="68" w:unhideWhenUsed="0"/>
-    <w:lsdException w:name="Medium Grid 3 Accent 2" w:semiHidden="0" w:uiPriority="69" w:unhideWhenUsed="0"/>
-    <w:lsdException w:name="Dark List Accent 2" w:semiHidden="0" w:uiPriority="70" w:unhideWhenUsed="0"/>
-    <w:lsdException w:name="Colorful Shading Accent 2" w:semiHidden="0" w:uiPriority="71" w:unhideWhenUsed="0"/>
-    <w:lsdException w:name="Colorful List Accent 2" w:semiHidden="0" w:uiPriority="72" w:unhideWhenUsed="0"/>
-    <w:lsdException w:name="Colorful Grid Accent 2" w:semiHidden="0" w:uiPriority="73" w:unhideWhenUsed="0"/>
-    <w:lsdException w:name="Light Shading Accent 3" w:semiHidden="0" w:uiPriority="60" w:unhideWhenUsed="0"/>
-    <w:lsdException w:name="Light List Accent 3" w:semiHidden="0" w:uiPriority="61" w:unhideWhenUsed="0"/>
-    <w:lsdException w:name="Light Grid Accent 3" w:semiHidden="0" w:uiPriority="62" w:unhideWhenUsed="0"/>
-    <w:lsdException w:name="Medium Shading 1 Accent 3" w:semiHidden="0" w:uiPriority="63" w:unhideWhenUsed="0"/>
-    <w:lsdException w:name="Medium Shading 2 Accent 3" w:semiHidden="0" w:uiPriority="64" w:unhideWhenUsed="0"/>
-    <w:lsdException w:name="Medium List 1 Accent 3" w:semiHidden="0" w:uiPriority="65" w:unhideWhenUsed="0"/>
-    <w:lsdException w:name="Medium List 2 Accent 3" w:semiHidden="0" w:uiPriority="66" w:unhideWhenUsed="0"/>
-    <w:lsdException w:name="Medium Grid 1 Accent 3" w:semiHidden="0" w:uiPriority="67" w:unhideWhenUsed="0"/>
-    <w:lsdException w:name="Medium Grid 2 Accent 3" w:semiHidden="0" w:uiPriority="68" w:unhideWhenUsed="0"/>
-    <w:lsdException w:name="Medium Grid 3 Accent 3" w:semiHidden="0" w:uiPriority="69" w:unhideWhenUsed="0"/>
-    <w:lsdException w:name="Dark List Accent 3" w:semiHidden="0" w:uiPriority="70" w:unhideWhenUsed="0"/>
-    <w:lsdException w:name="Colorful Shading Accent 3" w:semiHidden="0" w:uiPriority="71" w:unhideWhenUsed="0"/>
-    <w:lsdException w:name="Colorful List Accent 3" w:semiHidden="0" w:uiPriority="72" w:unhideWhenUsed="0"/>
-    <w:lsdException w:name="Colorful Grid Accent 3" w:semiHidden="0" w:uiPriority="73" w:unhideWhenUsed="0"/>
-    <w:lsdException w:name="Light Shading Accent 4" w:semiHidden="0" w:uiPriority="60" w:unhideWhenUsed="0"/>
-    <w:lsdException w:name="Light List Accent 4" w:semiHidden="0" w:uiPriority="61" w:unhideWhenUsed="0"/>
-    <w:lsdException w:name="Light Grid Accent 4" w:semiHidden="0" w:uiPriority="62" w:unhideWhenUsed="0"/>
-    <w:lsdException w:name="Medium Shading 1 Accent 4" w:semiHidden="0" w:uiPriority="63" w:unhideWhenUsed="0"/>
-    <w:lsdException w:name="Medium Shading 2 Accent 4" w:semiHidden="0" w:uiPriority="64" w:unhideWhenUsed="0"/>
-    <w:lsdException w:name="Medium List 1 Accent 4" w:semiHidden="0" w:uiPriority="65" w:unhideWhenUsed="0"/>
-    <w:lsdException w:name="Medium List 2 Accent 4" w:semiHidden="0" w:uiPriority="66" w:unhideWhenUsed="0"/>
-    <w:lsdException w:name="Medium Grid 1 Accent 4" w:semiHidden="0" w:uiPriority="67" w:unhideWhenUsed="0"/>
-    <w:lsdException w:name="Medium Grid 2 Accent 4" w:semiHidden="0" w:uiPriority="68" w:unhideWhenUsed="0"/>
-    <w:lsdException w:name="Medium Grid 3 Accent 4" w:semiHidden="0" w:uiPriority="69" w:unhideWhenUsed="0"/>
-    <w:lsdException w:name="Dark List Accent 4" w:semiHidden="0" w:uiPriority="70" w:unhideWhenUsed="0"/>
-    <w:lsdException w:name="Colorful Shading Accent 4" w:semiHidden="0" w:uiPriority="71" w:unhideWhenUsed="0"/>
-    <w:lsdException w:name="Colorful List Accent 4" w:semiHidden="0" w:uiPriority="72" w:unhideWhenUsed="0"/>
-    <w:lsdException w:name="Colorful Grid Accent 4" w:semiHidden="0" w:uiPriority="73" w:unhideWhenUsed="0"/>
-    <w:lsdException w:name="Light Shading Accent 5" w:semiHidden="0" w:uiPriority="60" w:unhideWhenUsed="0"/>
-    <w:lsdException w:name="Light List Accent 5" w:semiHidden="0" w:uiPriority="61" w:unhideWhenUsed="0"/>
-    <w:lsdException w:name="Light Grid Accent 5" w:semiHidden="0" w:uiPriority="62" w:unhideWhenUsed="0"/>
-    <w:lsdException w:name="Medium Shading 1 Accent 5" w:semiHidden="0" w:uiPriority="63" w:unhideWhenUsed="0"/>
-    <w:lsdException w:name="Medium Shading 2 Accent 5" w:semiHidden="0" w:uiPriority="64" w:unhideWhenUsed="0"/>
-    <w:lsdException w:name="Medium List 1 Accent 5" w:semiHidden="0" w:uiPriority="65" w:unhideWhenUsed="0"/>
-    <w:lsdException w:name="Medium List 2 Accent 5" w:semiHidden="0" w:uiPriority="66" w:unhideWhenUsed="0"/>
-    <w:lsdException w:name="Medium Grid 1 Accent 5" w:semiHidden="0" w:uiPriority="67" w:unhideWhenUsed="0"/>
-    <w:lsdException w:name="Medium Grid 2 Accent 5" w:semiHidden="0" w:uiPriority="68" w:unhideWhenUsed="0"/>
-    <w:lsdException w:name="Medium Grid 3 Accent 5" w:semiHidden="0" w:uiPriority="69" w:unhideWhenUsed="0"/>
-    <w:lsdException w:name="Dark List Accent 5" w:semiHidden="0" w:uiPriority="70" w:unhideWhenUsed="0"/>
-    <w:lsdException w:name="Colorful Shading Accent 5" w:semiHidden="0" w:uiPriority="71" w:unhideWhenUsed="0"/>
-    <w:lsdException w:name="Colorful List Accent 5" w:semiHidden="0" w:uiPriority="72" w:unhideWhenUsed="0"/>
-    <w:lsdException w:name="Colorful Grid Accent 5" w:semiHidden="0" w:uiPriority="73" w:unhideWhenUsed="0"/>
-    <w:lsdException w:name="Light Shading Accent 6" w:semiHidden="0" w:uiPriority="60" w:unhideWhenUsed="0"/>
-    <w:lsdException w:name="Light List Accent 6" w:semiHidden="0" w:uiPriority="61" w:unhideWhenUsed="0"/>
-    <w:lsdException w:name="Light Grid Accent 6" w:semiHidden="0" w:uiPriority="62" w:unhideWhenUsed="0"/>
-    <w:lsdException w:name="Medium Shading 1 Accent 6" w:semiHidden="0" w:uiPriority="63" w:unhideWhenUsed="0"/>
-    <w:lsdException w:name="Medium Shading 2 Accent 6" w:semiHidden="0" w:uiPriority="64" w:unhideWhenUsed="0"/>
-    <w:lsdException w:name="Medium List 1 Accent 6" w:semiHidden="0" w:uiPriority="65" w:unhideWhenUsed="0"/>
-    <w:lsdException w:name="Medium List 2 Accent 6" w:semiHidden="0" w:uiPriority="66" w:unhideWhenUsed="0"/>
-    <w:lsdException w:name="Medium Grid 1 Accent 6" w:semiHidden="0" w:uiPriority="67" w:unhideWhenUsed="0"/>
-    <w:lsdException w:name="Medium Grid 2 Accent 6" w:semiHidden="0" w:uiPriority="68" w:unhideWhenUsed="0"/>
-    <w:lsdException w:name="Medium Grid 3 Accent 6" w:semiHidden="0" w:uiPriority="69" w:unhideWhenUsed="0"/>
-    <w:lsdException w:name="Dark List Accent 6" w:semiHidden="0" w:uiPriority="70" w:unhideWhenUsed="0"/>
-    <w:lsdException w:name="Colorful Shading Accent 6" w:semiHidden="0" w:uiPriority="71" w:unhideWhenUsed="0"/>
-    <w:lsdException w:name="Colorful List Accent 6" w:semiHidden="0" w:uiPriority="72" w:unhideWhenUsed="0"/>
-    <w:lsdException w:name="Colorful Grid Accent 6" w:semiHidden="0" w:uiPriority="73" w:unhideWhenUsed="0"/>
-    <w:lsdException w:name="Subtle Emphasis" w:semiHidden="0" w:uiPriority="19" w:unhideWhenUsed="0" w:qFormat="1"/>
-    <w:lsdException w:name="Intense Emphasis" w:semiHidden="0" w:uiPriority="21" w:unhideWhenUsed="0" w:qFormat="1"/>
-    <w:lsdException w:name="Subtle Reference" w:semiHidden="0" w:uiPriority="31" w:unhideWhenUsed="0" w:qFormat="1"/>
-    <w:lsdException w:name="Intense Reference" w:semiHidden="0" w:uiPriority="32" w:unhideWhenUsed="0" w:qFormat="1"/>
-    <w:lsdException w:name="Book Title" w:semiHidden="0" w:uiPriority="33" w:unhideWhenUsed="0" w:qFormat="1"/>
-    <w:lsdException w:name="Bibliography" w:uiPriority="37"/>
-    <w:lsdException w:name="TOC Heading" w:uiPriority="39" w:qFormat="1"/>
+  <w:latentStyles w:defLockedState="0" w:defUIPriority="99" w:defSemiHidden="0" w:defUnhideWhenUsed="0" w:defQFormat="0" w:count="374">
+    <w:lsdException w:name="Normal" w:uiPriority="0" w:qFormat="1"/>
+    <w:lsdException w:name="heading 1" w:uiPriority="9" w:qFormat="1"/>
+    <w:lsdException w:name="heading 2" w:semiHidden="1" w:uiPriority="9" w:unhideWhenUsed="1" w:qFormat="1"/>
+    <w:lsdException w:name="heading 3" w:semiHidden="1" w:uiPriority="9" w:unhideWhenUsed="1" w:qFormat="1"/>
+    <w:lsdException w:name="heading 4" w:semiHidden="1" w:uiPriority="9" w:unhideWhenUsed="1" w:qFormat="1"/>
+    <w:lsdException w:name="heading 5" w:semiHidden="1" w:uiPriority="9" w:unhideWhenUsed="1" w:qFormat="1"/>
+    <w:lsdException w:name="heading 6" w:semiHidden="1" w:uiPriority="9" w:unhideWhenUsed="1" w:qFormat="1"/>
+    <w:lsdException w:name="heading 7" w:semiHidden="1" w:uiPriority="9" w:unhideWhenUsed="1" w:qFormat="1"/>
+    <w:lsdException w:name="heading 8" w:semiHidden="1" w:uiPriority="9" w:unhideWhenUsed="1" w:qFormat="1"/>
+    <w:lsdException w:name="heading 9" w:semiHidden="1" w:uiPriority="9" w:unhideWhenUsed="1" w:qFormat="1"/>
+    <w:lsdException w:name="index 1" w:semiHidden="1" w:unhideWhenUsed="1"/>
+    <w:lsdException w:name="index 2" w:semiHidden="1" w:unhideWhenUsed="1"/>
+    <w:lsdException w:name="index 3" w:semiHidden="1" w:unhideWhenUsed="1"/>
+    <w:lsdException w:name="index 4" w:semiHidden="1" w:unhideWhenUsed="1"/>
+    <w:lsdException w:name="index 5" w:semiHidden="1" w:unhideWhenUsed="1"/>
+    <w:lsdException w:name="index 6" w:semiHidden="1" w:unhideWhenUsed="1"/>
+    <w:lsdException w:name="index 7" w:semiHidden="1" w:unhideWhenUsed="1"/>
+    <w:lsdException w:name="index 8" w:semiHidden="1" w:unhideWhenUsed="1"/>
+    <w:lsdException w:name="index 9" w:semiHidden="1" w:unhideWhenUsed="1"/>
+    <w:lsdException w:name="toc 1" w:semiHidden="1" w:uiPriority="39" w:unhideWhenUsed="1"/>
+    <w:lsdException w:name="toc 2" w:semiHidden="1" w:uiPriority="39" w:unhideWhenUsed="1"/>
+    <w:lsdException w:name="toc 3" w:semiHidden="1" w:uiPriority="39" w:unhideWhenUsed="1"/>
+    <w:lsdException w:name="toc 4" w:semiHidden="1" w:uiPriority="39" w:unhideWhenUsed="1"/>
+    <w:lsdException w:name="toc 5" w:semiHidden="1" w:uiPriority="39" w:unhideWhenUsed="1"/>
+    <w:lsdException w:name="toc 6" w:semiHidden="1" w:uiPriority="39" w:unhideWhenUsed="1"/>
+    <w:lsdException w:name="toc 7" w:semiHidden="1" w:uiPriority="39" w:unhideWhenUsed="1"/>
+    <w:lsdException w:name="toc 8" w:semiHidden="1" w:uiPriority="39" w:unhideWhenUsed="1"/>
+    <w:lsdException w:name="toc 9" w:semiHidden="1" w:uiPriority="39" w:unhideWhenUsed="1"/>
+    <w:lsdException w:name="Normal Indent" w:semiHidden="1" w:unhideWhenUsed="1"/>
+    <w:lsdException w:name="footnote text" w:semiHidden="1" w:unhideWhenUsed="1"/>
+    <w:lsdException w:name="annotation text" w:semiHidden="1" w:unhideWhenUsed="1"/>
+    <w:lsdException w:name="header" w:semiHidden="1" w:unhideWhenUsed="1"/>
+    <w:lsdException w:name="footer" w:semiHidden="1" w:unhideWhenUsed="1"/>
+    <w:lsdException w:name="index heading" w:semiHidden="1" w:unhideWhenUsed="1"/>
+    <w:lsdException w:name="caption" w:semiHidden="1" w:uiPriority="35" w:unhideWhenUsed="1" w:qFormat="1"/>
+    <w:lsdException w:name="table of figures" w:semiHidden="1" w:unhideWhenUsed="1"/>
+    <w:lsdException w:name="envelope address" w:semiHidden="1" w:unhideWhenUsed="1"/>
+    <w:lsdException w:name="envelope return" w:semiHidden="1" w:unhideWhenUsed="1"/>
+    <w:lsdException w:name="footnote reference" w:semiHidden="1" w:unhideWhenUsed="1"/>
+    <w:lsdException w:name="annotation reference" w:semiHidden="1" w:unhideWhenUsed="1"/>
+    <w:lsdException w:name="line number" w:semiHidden="1" w:unhideWhenUsed="1"/>
+    <w:lsdException w:name="page number" w:semiHidden="1" w:unhideWhenUsed="1"/>
+    <w:lsdException w:name="endnote reference" w:semiHidden="1" w:unhideWhenUsed="1"/>
+    <w:lsdException w:name="endnote text" w:semiHidden="1" w:unhideWhenUsed="1"/>
+    <w:lsdException w:name="table of authorities" w:semiHidden="1" w:unhideWhenUsed="1"/>
+    <w:lsdException w:name="macro" w:semiHidden="1" w:unhideWhenUsed="1"/>
+    <w:lsdException w:name="toa heading" w:semiHidden="1" w:unhideWhenUsed="1"/>
+    <w:lsdException w:name="List" w:semiHidden="1" w:unhideWhenUsed="1"/>
+    <w:lsdException w:name="List Bullet" w:semiHidden="1" w:unhideWhenUsed="1"/>
+    <w:lsdException w:name="List Number" w:semiHidden="1" w:unhideWhenUsed="1"/>
+    <w:lsdException w:name="List 2" w:semiHidden="1" w:unhideWhenUsed="1"/>
+    <w:lsdException w:name="List 3" w:semiHidden="1" w:unhideWhenUsed="1"/>
+    <w:lsdException w:name="List 4" w:semiHidden="1" w:unhideWhenUsed="1"/>
+    <w:lsdException w:name="List 5" w:semiHidden="1" w:unhideWhenUsed="1"/>
+    <w:lsdException w:name="List Bullet 2" w:semiHidden="1" w:unhideWhenUsed="1"/>
+    <w:lsdException w:name="List Bullet 3" w:semiHidden="1" w:unhideWhenUsed="1"/>
+    <w:lsdException w:name="List Bullet 4" w:semiHidden="1" w:unhideWhenUsed="1"/>
+    <w:lsdException w:name="List Bullet 5" w:semiHidden="1" w:unhideWhenUsed="1"/>
+    <w:lsdException w:name="List Number 2" w:semiHidden="1" w:unhideWhenUsed="1"/>
+    <w:lsdException w:name="List Number 3" w:semiHidden="1" w:unhideWhenUsed="1"/>
+    <w:lsdException w:name="List Number 4" w:semiHidden="1" w:unhideWhenUsed="1"/>
+    <w:lsdException w:name="List Number 5" w:semiHidden="1" w:unhideWhenUsed="1"/>
+    <w:lsdException w:name="Title" w:uiPriority="10" w:qFormat="1"/>
+    <w:lsdException w:name="Closing" w:semiHidden="1" w:unhideWhenUsed="1"/>
+    <w:lsdException w:name="Signature" w:semiHidden="1" w:unhideWhenUsed="1"/>
+    <w:lsdException w:name="Default Paragraph Font" w:semiHidden="1" w:uiPriority="1" w:unhideWhenUsed="1"/>
+    <w:lsdException w:name="Body Text" w:semiHidden="1" w:unhideWhenUsed="1"/>
+    <w:lsdException w:name="Body Text Indent" w:semiHidden="1" w:unhideWhenUsed="1"/>
+    <w:lsdException w:name="List Continue" w:semiHidden="1" w:unhideWhenUsed="1"/>
+    <w:lsdException w:name="List Continue 2" w:semiHidden="1" w:unhideWhenUsed="1"/>
+    <w:lsdException w:name="List Continue 3" w:semiHidden="1" w:unhideWhenUsed="1"/>
+    <w:lsdException w:name="List Continue 4" w:semiHidden="1" w:unhideWhenUsed="1"/>
+    <w:lsdException w:name="List Continue 5" w:semiHidden="1" w:unhideWhenUsed="1"/>
+    <w:lsdException w:name="Message Header" w:semiHidden="1" w:unhideWhenUsed="1"/>
+    <w:lsdException w:name="Subtitle" w:uiPriority="11" w:qFormat="1"/>
+    <w:lsdException w:name="Salutation" w:semiHidden="1" w:unhideWhenUsed="1"/>
+    <w:lsdException w:name="Date" w:semiHidden="1" w:unhideWhenUsed="1"/>
+    <w:lsdException w:name="Body Text First Indent" w:semiHidden="1" w:unhideWhenUsed="1"/>
+    <w:lsdException w:name="Body Text First Indent 2" w:semiHidden="1" w:unhideWhenUsed="1"/>
+    <w:lsdException w:name="Note Heading" w:semiHidden="1" w:unhideWhenUsed="1"/>
+    <w:lsdException w:name="Body Text 2" w:semiHidden="1" w:unhideWhenUsed="1"/>
+    <w:lsdException w:name="Body Text 3" w:semiHidden="1" w:unhideWhenUsed="1"/>
+    <w:lsdException w:name="Body Text Indent 2" w:semiHidden="1" w:unhideWhenUsed="1"/>
+    <w:lsdException w:name="Body Text Indent 3" w:semiHidden="1" w:unhideWhenUsed="1"/>
+    <w:lsdException w:name="Block Text" w:semiHidden="1" w:unhideWhenUsed="1"/>
+    <w:lsdException w:name="Hyperlink" w:semiHidden="1" w:unhideWhenUsed="1"/>
+    <w:lsdException w:name="FollowedHyperlink" w:semiHidden="1" w:unhideWhenUsed="1"/>
+    <w:lsdException w:name="Strong" w:uiPriority="22" w:qFormat="1"/>
+    <w:lsdException w:name="Emphasis" w:uiPriority="20" w:qFormat="1"/>
+    <w:lsdException w:name="Document Map" w:semiHidden="1" w:unhideWhenUsed="1"/>
+    <w:lsdException w:name="Plain Text" w:semiHidden="1" w:unhideWhenUsed="1"/>
+    <w:lsdException w:name="E-mail Signature" w:semiHidden="1" w:unhideWhenUsed="1"/>
+    <w:lsdException w:name="HTML Top of Form" w:semiHidden="1" w:unhideWhenUsed="1"/>
+    <w:lsdException w:name="HTML Bottom of Form" w:semiHidden="1" w:unhideWhenUsed="1"/>
+    <w:lsdException w:name="Normal (Web)" w:semiHidden="1" w:unhideWhenUsed="1"/>
+    <w:lsdException w:name="HTML Acronym" w:semiHidden="1" w:unhideWhenUsed="1"/>
+    <w:lsdException w:name="HTML Address" w:semiHidden="1" w:unhideWhenUsed="1"/>
+    <w:lsdException w:name="HTML Cite" w:semiHidden="1" w:unhideWhenUsed="1"/>
+    <w:lsdException w:name="HTML Code" w:semiHidden="1" w:unhideWhenUsed="1"/>
+    <w:lsdException w:name="HTML Definition" w:semiHidden="1" w:unhideWhenUsed="1"/>
+    <w:lsdException w:name="HTML Keyboard" w:semiHidden="1" w:unhideWhenUsed="1"/>
+    <w:lsdException w:name="HTML Preformatted" w:semiHidden="1" w:unhideWhenUsed="1"/>
+    <w:lsdException w:name="HTML Sample" w:semiHidden="1" w:unhideWhenUsed="1"/>
+    <w:lsdException w:name="HTML Typewriter" w:semiHidden="1" w:unhideWhenUsed="1"/>
+    <w:lsdException w:name="HTML Variable" w:semiHidden="1" w:unhideWhenUsed="1"/>
+    <w:lsdException w:name="Normal Table" w:semiHidden="1" w:unhideWhenUsed="1"/>
+    <w:lsdException w:name="annotation subject" w:semiHidden="1" w:unhideWhenUsed="1"/>
+    <w:lsdException w:name="No List" w:semiHidden="1" w:unhideWhenUsed="1"/>
+    <w:lsdException w:name="Outline List 1" w:semiHidden="1" w:unhideWhenUsed="1"/>
+    <w:lsdException w:name="Outline List 2" w:semiHidden="1" w:unhideWhenUsed="1"/>
+    <w:lsdException w:name="Outline List 3" w:semiHidden="1" w:unhideWhenUsed="1"/>
+    <w:lsdException w:name="Table Simple 1" w:semiHidden="1" w:unhideWhenUsed="1"/>
+    <w:lsdException w:name="Table Simple 2" w:semiHidden="1" w:unhideWhenUsed="1"/>
+    <w:lsdException w:name="Table Simple 3" w:semiHidden="1" w:unhideWhenUsed="1"/>
+    <w:lsdException w:name="Table Classic 1" w:semiHidden="1" w:unhideWhenUsed="1"/>
+    <w:lsdException w:name="Table Classic 2" w:semiHidden="1" w:unhideWhenUsed="1"/>
+    <w:lsdException w:name="Table Classic 3" w:semiHidden="1" w:unhideWhenUsed="1"/>
+    <w:lsdException w:name="Table Classic 4" w:semiHidden="1" w:unhideWhenUsed="1"/>
+    <w:lsdException w:name="Table Colorful 1" w:semiHidden="1" w:unhideWhenUsed="1"/>
+    <w:lsdException w:name="Table Colorful 2" w:semiHidden="1" w:unhideWhenUsed="1"/>
+    <w:lsdException w:name="Table Colorful 3" w:semiHidden="1" w:unhideWhenUsed="1"/>
+    <w:lsdException w:name="Table Columns 1" w:semiHidden="1" w:unhideWhenUsed="1"/>
+    <w:lsdException w:name="Table Columns 2" w:semiHidden="1" w:unhideWhenUsed="1"/>
+    <w:lsdException w:name="Table Columns 3" w:semiHidden="1" w:unhideWhenUsed="1"/>
+    <w:lsdException w:name="Table Columns 4" w:semiHidden="1" w:unhideWhenUsed="1"/>
+    <w:lsdException w:name="Table Columns 5" w:semiHidden="1" w:unhideWhenUsed="1"/>
+    <w:lsdException w:name="Table Grid 1" w:semiHidden="1" w:unhideWhenUsed="1"/>
+    <w:lsdException w:name="Table Grid 2" w:semiHidden="1" w:unhideWhenUsed="1"/>
+    <w:lsdException w:name="Table Grid 3" w:semiHidden="1" w:unhideWhenUsed="1"/>
+    <w:lsdException w:name="Table Grid 4" w:semiHidden="1" w:unhideWhenUsed="1"/>
+    <w:lsdException w:name="Table Grid 5" w:semiHidden="1" w:unhideWhenUsed="1"/>
+    <w:lsdException w:name="Table Grid 6" w:semiHidden="1" w:unhideWhenUsed="1"/>
+    <w:lsdException w:name="Table Grid 7" w:semiHidden="1" w:unhideWhenUsed="1"/>
+    <w:lsdException w:name="Table Grid 8" w:semiHidden="1" w:unhideWhenUsed="1"/>
+    <w:lsdException w:name="Table List 1" w:semiHidden="1" w:unhideWhenUsed="1"/>
+    <w:lsdException w:name="Table List 2" w:semiHidden="1" w:unhideWhenUsed="1"/>
+    <w:lsdException w:name="Table List 3" w:semiHidden="1" w:unhideWhenUsed="1"/>
+    <w:lsdException w:name="Table List 4" w:semiHidden="1" w:unhideWhenUsed="1"/>
+    <w:lsdException w:name="Table List 5" w:semiHidden="1" w:unhideWhenUsed="1"/>
+    <w:lsdException w:name="Table List 6" w:semiHidden="1" w:unhideWhenUsed="1"/>
+    <w:lsdException w:name="Table List 7" w:semiHidden="1" w:unhideWhenUsed="1"/>
+    <w:lsdException w:name="Table List 8" w:semiHidden="1" w:unhideWhenUsed="1"/>
+    <w:lsdException w:name="Table 3D effects 1" w:semiHidden="1" w:unhideWhenUsed="1"/>
+    <w:lsdException w:name="Table 3D effects 2" w:semiHidden="1" w:unhideWhenUsed="1"/>
+    <w:lsdException w:name="Table 3D effects 3" w:semiHidden="1" w:unhideWhenUsed="1"/>
+    <w:lsdException w:name="Table Contemporary" w:semiHidden="1" w:unhideWhenUsed="1"/>
+    <w:lsdException w:name="Table Elegant" w:semiHidden="1" w:unhideWhenUsed="1"/>
+    <w:lsdException w:name="Table Professional" w:semiHidden="1" w:unhideWhenUsed="1"/>
+    <w:lsdException w:name="Table Subtle 1" w:semiHidden="1" w:unhideWhenUsed="1"/>
+    <w:lsdException w:name="Table Subtle 2" w:semiHidden="1" w:unhideWhenUsed="1"/>
+    <w:lsdException w:name="Table Web 1" w:semiHidden="1" w:unhideWhenUsed="1"/>
+    <w:lsdException w:name="Table Web 2" w:semiHidden="1" w:unhideWhenUsed="1"/>
+    <w:lsdException w:name="Table Web 3" w:semiHidden="1" w:unhideWhenUsed="1"/>
+    <w:lsdException w:name="Balloon Text" w:semiHidden="1" w:unhideWhenUsed="1"/>
+    <w:lsdException w:name="Table Grid" w:semiHidden="1" w:uiPriority="39" w:unhideWhenUsed="1"/>
+    <w:lsdException w:name="Table Theme" w:semiHidden="1" w:unhideWhenUsed="1"/>
+    <w:lsdException w:name="Placeholder Text" w:semiHidden="1"/>
+    <w:lsdException w:name="No Spacing" w:uiPriority="1" w:qFormat="1"/>
+    <w:lsdException w:name="Light Shading" w:uiPriority="60"/>
+    <w:lsdException w:name="Light List" w:uiPriority="61"/>
+    <w:lsdException w:name="Light Grid" w:uiPriority="62"/>
+    <w:lsdException w:name="Medium Shading 1" w:uiPriority="63"/>
+    <w:lsdException w:name="Medium Shading 2" w:uiPriority="64"/>
+    <w:lsdException w:name="Medium List 1" w:uiPriority="65"/>
+    <w:lsdException w:name="Medium List 2" w:uiPriority="66"/>
+    <w:lsdException w:name="Medium Grid 1" w:uiPriority="67"/>
+    <w:lsdException w:name="Medium Grid 2" w:uiPriority="68"/>
+    <w:lsdException w:name="Medium Grid 3" w:uiPriority="69"/>
+    <w:lsdException w:name="Dark List" w:uiPriority="70"/>
+    <w:lsdException w:name="Colorful Shading" w:uiPriority="71"/>
+    <w:lsdException w:name="Colorful List" w:uiPriority="72"/>
+    <w:lsdException w:name="Colorful Grid" w:uiPriority="73"/>
+    <w:lsdException w:name="Light Shading Accent 1" w:uiPriority="60"/>
+    <w:lsdException w:name="Light List Accent 1" w:uiPriority="61"/>
+    <w:lsdException w:name="Light Grid Accent 1" w:uiPriority="62"/>
+    <w:lsdException w:name="Medium Shading 1 Accent 1" w:uiPriority="63"/>
+    <w:lsdException w:name="Medium Shading 2 Accent 1" w:uiPriority="64"/>
+    <w:lsdException w:name="Medium List 1 Accent 1" w:uiPriority="65"/>
+    <w:lsdException w:name="Revision" w:semiHidden="1"/>
+    <w:lsdException w:name="List Paragraph" w:uiPriority="34" w:qFormat="1"/>
+    <w:lsdException w:name="Quote" w:uiPriority="29" w:qFormat="1"/>
+    <w:lsdException w:name="Intense Quote" w:uiPriority="30" w:qFormat="1"/>
+    <w:lsdException w:name="Medium List 2 Accent 1" w:uiPriority="66"/>
+    <w:lsdException w:name="Medium Grid 1 Accent 1" w:uiPriority="67"/>
+    <w:lsdException w:name="Medium Grid 2 Accent 1" w:uiPriority="68"/>
+    <w:lsdException w:name="Medium Grid 3 Accent 1" w:uiPriority="69"/>
+    <w:lsdException w:name="Dark List Accent 1" w:uiPriority="70"/>
+    <w:lsdException w:name="Colorful Shading Accent 1" w:uiPriority="71"/>
+    <w:lsdException w:name="Colorful List Accent 1" w:uiPriority="72"/>
+    <w:lsdException w:name="Colorful Grid Accent 1" w:uiPriority="73"/>
+    <w:lsdException w:name="Light Shading Accent 2" w:uiPriority="60"/>
+    <w:lsdException w:name="Light List Accent 2" w:uiPriority="61"/>
+    <w:lsdException w:name="Light Grid Accent 2" w:uiPriority="62"/>
+    <w:lsdException w:name="Medium Shading 1 Accent 2" w:uiPriority="63"/>
+    <w:lsdException w:name="Medium Shading 2 Accent 2" w:uiPriority="64"/>
+    <w:lsdException w:name="Medium List 1 Accent 2" w:uiPriority="65"/>
+    <w:lsdException w:name="Medium List 2 Accent 2" w:uiPriority="66"/>
+    <w:lsdException w:name="Medium Grid 1 Accent 2" w:uiPriority="67"/>
+    <w:lsdException w:name="Medium Grid 2 Accent 2" w:uiPriority="68"/>
+    <w:lsdException w:name="Medium Grid 3 Accent 2" w:uiPriority="69"/>
+    <w:lsdException w:name="Dark List Accent 2" w:uiPriority="70"/>
+    <w:lsdException w:name="Colorful Shading Accent 2" w:uiPriority="71"/>
+    <w:lsdException w:name="Colorful List Accent 2" w:uiPriority="72"/>
+    <w:lsdException w:name="Colorful Grid Accent 2" w:uiPriority="73"/>
+    <w:lsdException w:name="Light Shading Accent 3" w:uiPriority="60"/>
+    <w:lsdException w:name="Light List Accent 3" w:uiPriority="61"/>
+    <w:lsdException w:name="Light Grid Accent 3" w:uiPriority="62"/>
+    <w:lsdException w:name="Medium Shading 1 Accent 3" w:uiPriority="63"/>
+    <w:lsdException w:name="Medium Shading 2 Accent 3" w:uiPriority="64"/>
+    <w:lsdException w:name="Medium List 1 Accent 3" w:uiPriority="65"/>
+    <w:lsdException w:name="Medium List 2 Accent 3" w:uiPriority="66"/>
+    <w:lsdException w:name="Medium Grid 1 Accent 3" w:uiPriority="67"/>
+    <w:lsdException w:name="Medium Grid 2 Accent 3" w:uiPriority="68"/>
+    <w:lsdException w:name="Medium Grid 3 Accent 3" w:uiPriority="69"/>
+    <w:lsdException w:name="Dark List Accent 3" w:uiPriority="70"/>
+    <w:lsdException w:name="Colorful Shading Accent 3" w:uiPriority="71"/>
+    <w:lsdException w:name="Colorful List Accent 3" w:uiPriority="72"/>
+    <w:lsdException w:name="Colorful Grid Accent 3" w:uiPriority="73"/>
+    <w:lsdException w:name="Light Shading Accent 4" w:uiPriority="60"/>
+    <w:lsdException w:name="Light List Accent 4" w:uiPriority="61"/>
+    <w:lsdException w:name="Light Grid Accent 4" w:uiPriority="62"/>
+    <w:lsdException w:name="Medium Shading 1 Accent 4" w:uiPriority="63"/>
+    <w:lsdException w:name="Medium Shading 2 Accent 4" w:uiPriority="64"/>
+    <w:lsdException w:name="Medium List 1 Accent 4" w:uiPriority="65"/>
+    <w:lsdException w:name="Medium List 2 Accent 4" w:uiPriority="66"/>
+    <w:lsdException w:name="Medium Grid 1 Accent 4" w:uiPriority="67"/>
+    <w:lsdException w:name="Medium Grid 2 Accent 4" w:uiPriority="68"/>
+    <w:lsdException w:name="Medium Grid 3 Accent 4" w:uiPriority="69"/>
+    <w:lsdException w:name="Dark List Accent 4" w:uiPriority="70"/>
+    <w:lsdException w:name="Colorful Shading Accent 4" w:uiPriority="71"/>
+    <w:lsdException w:name="Colorful List Accent 4" w:uiPriority="72"/>
+    <w:lsdException w:name="Colorful Grid Accent 4" w:uiPriority="73"/>
+    <w:lsdException w:name="Light Shading Accent 5" w:uiPriority="60"/>
+    <w:lsdException w:name="Light List Accent 5" w:uiPriority="61"/>
+    <w:lsdException w:name="Light Grid Accent 5" w:uiPriority="62"/>
+    <w:lsdException w:name="Medium Shading 1 Accent 5" w:uiPriority="63"/>
+    <w:lsdException w:name="Medium Shading 2 Accent 5" w:uiPriority="64"/>
+    <w:lsdException w:name="Medium List 1 Accent 5" w:uiPriority="65"/>
+    <w:lsdException w:name="Medium List 2 Accent 5" w:uiPriority="66"/>
+    <w:lsdException w:name="Medium Grid 1 Accent 5" w:uiPriority="67"/>
+    <w:lsdException w:name="Medium Grid 2 Accent 5" w:uiPriority="68"/>
+    <w:lsdException w:name="Medium Grid 3 Accent 5" w:uiPriority="69"/>
+    <w:lsdException w:name="Dark List Accent 5" w:uiPriority="70"/>
+    <w:lsdException w:name="Colorful Shading Accent 5" w:uiPriority="71"/>
+    <w:lsdException w:name="Colorful List Accent 5" w:uiPriority="72"/>
+    <w:lsdException w:name="Colorful Grid Accent 5" w:uiPriority="73"/>
+    <w:lsdException w:name="Light Shading Accent 6" w:uiPriority="60"/>
+    <w:lsdException w:name="Light List Accent 6" w:uiPriority="61"/>
+    <w:lsdException w:name="Light Grid Accent 6" w:uiPriority="62"/>
+    <w:lsdException w:name="Medium Shading 1 Accent 6" w:uiPriority="63"/>
+    <w:lsdException w:name="Medium Shading 2 Accent 6" w:uiPriority="64"/>
+    <w:lsdException w:name="Medium List 1 Accent 6" w:uiPriority="65"/>
+    <w:lsdException w:name="Medium List 2 Accent 6" w:uiPriority="66"/>
+    <w:lsdException w:name="Medium Grid 1 Accent 6" w:uiPriority="67"/>
+    <w:lsdException w:name="Medium Grid 2 Accent 6" w:uiPriority="68"/>
+    <w:lsdException w:name="Medium Grid 3 Accent 6" w:uiPriority="69"/>
+    <w:lsdException w:name="Dark List Accent 6" w:uiPriority="70"/>
+    <w:lsdException w:name="Colorful Shading Accent 6" w:uiPriority="71"/>
+    <w:lsdException w:name="Colorful List Accent 6" w:uiPriority="72"/>
+    <w:lsdException w:name="Colorful Grid Accent 6" w:uiPriority="73"/>
+    <w:lsdException w:name="Subtle Emphasis" w:uiPriority="19" w:qFormat="1"/>
+    <w:lsdException w:name="Intense Emphasis" w:uiPriority="21" w:qFormat="1"/>
+    <w:lsdException w:name="Subtle Reference" w:uiPriority="31" w:qFormat="1"/>
+    <w:lsdException w:name="Intense Reference" w:uiPriority="32" w:qFormat="1"/>
+    <w:lsdException w:name="Book Title" w:uiPriority="33" w:qFormat="1"/>
+    <w:lsdException w:name="Bibliography" w:semiHidden="1" w:uiPriority="37" w:unhideWhenUsed="1"/>
+    <w:lsdException w:name="TOC Heading" w:semiHidden="1" w:uiPriority="39" w:unhideWhenUsed="1" w:qFormat="1"/>
+    <w:lsdException w:name="Plain Table 1" w:uiPriority="41"/>
+    <w:lsdException w:name="Plain Table 2" w:uiPriority="42"/>
+    <w:lsdException w:name="Plain Table 3" w:uiPriority="43"/>
+    <w:lsdException w:name="Plain Table 4" w:uiPriority="44"/>
+    <w:lsdException w:name="Plain Table 5" w:uiPriority="45"/>
+    <w:lsdException w:name="Grid Table Light" w:uiPriority="40"/>
+    <w:lsdException w:name="Grid Table 1 Light" w:uiPriority="46"/>
+    <w:lsdException w:name="Grid Table 2" w:uiPriority="47"/>
+    <w:lsdException w:name="Grid Table 3" w:uiPriority="48"/>
+    <w:lsdException w:name="Grid Table 4" w:uiPriority="49"/>
+    <w:lsdException w:name="Grid Table 5 Dark" w:uiPriority="50"/>
+    <w:lsdException w:name="Grid Table 6 Colorful" w:uiPriority="51"/>
+    <w:lsdException w:name="Grid Table 7 Colorful" w:uiPriority="52"/>
+    <w:lsdException w:name="Grid Table 1 Light Accent 1" w:uiPriority="46"/>
+    <w:lsdException w:name="Grid Table 2 Accent 1" w:uiPriority="47"/>
+    <w:lsdException w:name="Grid Table 3 Accent 1" w:uiPriority="48"/>
+    <w:lsdException w:name="Grid Table 4 Accent 1" w:uiPriority="49"/>
+    <w:lsdException w:name="Grid Table 5 Dark Accent 1" w:uiPriority="50"/>
+    <w:lsdException w:name="Grid Table 6 Colorful Accent 1" w:uiPriority="51"/>
+    <w:lsdException w:name="Grid Table 7 Colorful Accent 1" w:uiPriority="52"/>
+    <w:lsdException w:name="Grid Table 1 Light Accent 2" w:uiPriority="46"/>
+    <w:lsdException w:name="Grid Table 2 Accent 2" w:uiPriority="47"/>
+    <w:lsdException w:name="Grid Table 3 Accent 2" w:uiPriority="48"/>
+    <w:lsdException w:name="Grid Table 4 Accent 2" w:uiPriority="49"/>
+    <w:lsdException w:name="Grid Table 5 Dark Accent 2" w:uiPriority="50"/>
+    <w:lsdException w:name="Grid Table 6 Colorful Accent 2" w:uiPriority="51"/>
+    <w:lsdException w:name="Grid Table 7 Colorful Accent 2" w:uiPriority="52"/>
+    <w:lsdException w:name="Grid Table 1 Light Accent 3" w:uiPriority="46"/>
+    <w:lsdException w:name="Grid Table 2 Accent 3" w:uiPriority="47"/>
+    <w:lsdException w:name="Grid Table 3 Accent 3" w:uiPriority="48"/>
+    <w:lsdException w:name="Grid Table 4 Accent 3" w:uiPriority="49"/>
+    <w:lsdException w:name="Grid Table 5 Dark Accent 3" w:uiPriority="50"/>
+    <w:lsdException w:name="Grid Table 6 Colorful Accent 3" w:uiPriority="51"/>
+    <w:lsdException w:name="Grid Table 7 Colorful Accent 3" w:uiPriority="52"/>
+    <w:lsdException w:name="Grid Table 1 Light Accent 4" w:uiPriority="46"/>
+    <w:lsdException w:name="Grid Table 2 Accent 4" w:uiPriority="47"/>
+    <w:lsdException w:name="Grid Table 3 Accent 4" w:uiPriority="48"/>
+    <w:lsdException w:name="Grid Table 4 Accent 4" w:uiPriority="49"/>
+    <w:lsdException w:name="Grid Table 5 Dark Accent 4" w:uiPriority="50"/>
+    <w:lsdException w:name="Grid Table 6 Colorful Accent 4" w:uiPriority="51"/>
+    <w:lsdException w:name="Grid Table 7 Colorful Accent 4" w:uiPriority="52"/>
+    <w:lsdException w:name="Grid Table 1 Light Accent 5" w:uiPriority="46"/>
+    <w:lsdException w:name="Grid Table 2 Accent 5" w:uiPriority="47"/>
+    <w:lsdException w:name="Grid Table 3 Accent 5" w:uiPriority="48"/>
+    <w:lsdException w:name="Grid Table 4 Accent 5" w:uiPriority="49"/>
+    <w:lsdException w:name="Grid Table 5 Dark Accent 5" w:uiPriority="50"/>
+    <w:lsdException w:name="Grid Table 6 Colorful Accent 5" w:uiPriority="51"/>
+    <w:lsdException w:name="Grid Table 7 Colorful Accent 5" w:uiPriority="52"/>
+    <w:lsdException w:name="Grid Table 1 Light Accent 6" w:uiPriority="46"/>
+    <w:lsdException w:name="Grid Table 2 Accent 6" w:uiPriority="47"/>
+    <w:lsdException w:name="Grid Table 3 Accent 6" w:uiPriority="48"/>
+    <w:lsdException w:name="Grid Table 4 Accent 6" w:uiPriority="49"/>
+    <w:lsdException w:name="Grid Table 5 Dark Accent 6" w:uiPriority="50"/>
+    <w:lsdException w:name="Grid Table 6 Colorful Accent 6" w:uiPriority="51"/>
+    <w:lsdException w:name="Grid Table 7 Colorful Accent 6" w:uiPriority="52"/>
+    <w:lsdException w:name="List Table 1 Light" w:uiPriority="46"/>
+    <w:lsdException w:name="List Table 2" w:uiPriority="47"/>
+    <w:lsdException w:name="List Table 3" w:uiPriority="48"/>
+    <w:lsdException w:name="List Table 4" w:uiPriority="49"/>
+    <w:lsdException w:name="List Table 5 Dark" w:uiPriority="50"/>
+    <w:lsdException w:name="List Table 6 Colorful" w:uiPriority="51"/>
+    <w:lsdException w:name="List Table 7 Colorful" w:uiPriority="52"/>
+    <w:lsdException w:name="List Table 1 Light Accent 1" w:uiPriority="46"/>
+    <w:lsdException w:name="List Table 2 Accent 1" w:uiPriority="47"/>
+    <w:lsdException w:name="List Table 3 Accent 1" w:uiPriority="48"/>
+    <w:lsdException w:name="List Table 4 Accent 1" w:uiPriority="49"/>
+    <w:lsdException w:name="List Table 5 Dark Accent 1" w:uiPriority="50"/>
+    <w:lsdException w:name="List Table 6 Colorful Accent 1" w:uiPriority="51"/>
+    <w:lsdException w:name="List Table 7 Colorful Accent 1" w:uiPriority="52"/>
+    <w:lsdException w:name="List Table 1 Light Accent 2" w:uiPriority="46"/>
+    <w:lsdException w:name="List Table 2 Accent 2" w:uiPriority="47"/>
+    <w:lsdException w:name="List Table 3 Accent 2" w:uiPriority="48"/>
+    <w:lsdException w:name="List Table 4 Accent 2" w:uiPriority="49"/>
+    <w:lsdException w:name="List Table 5 Dark Accent 2" w:uiPriority="50"/>
+    <w:lsdException w:name="List Table 6 Colorful Accent 2" w:uiPriority="51"/>
+    <w:lsdException w:name="List Table 7 Colorful Accent 2" w:uiPriority="52"/>
+    <w:lsdException w:name="List Table 1 Light Accent 3" w:uiPriority="46"/>
+    <w:lsdException w:name="List Table 2 Accent 3" w:uiPriority="47"/>
+    <w:lsdException w:name="List Table 3 Accent 3" w:uiPriority="48"/>
+    <w:lsdException w:name="List Table 4 Accent 3" w:uiPriority="49"/>
+    <w:lsdException w:name="List Table 5 Dark Accent 3" w:uiPriority="50"/>
+    <w:lsdException w:name="List Table 6 Colorful Accent 3" w:uiPriority="51"/>
+    <w:lsdException w:name="List Table 7 Colorful Accent 3" w:uiPriority="52"/>
+    <w:lsdException w:name="List Table 1 Light Accent 4" w:uiPriority="46"/>
+    <w:lsdException w:name="List Table 2 Accent 4" w:uiPriority="47"/>
+    <w:lsdException w:name="List Table 3 Accent 4" w:uiPriority="48"/>
+    <w:lsdException w:name="List Table 4 Accent 4" w:uiPriority="49"/>
+    <w:lsdException w:name="List Table 5 Dark Accent 4" w:uiPriority="50"/>
+    <w:lsdException w:name="List Table 6 Colorful Accent 4" w:uiPriority="51"/>
+    <w:lsdException w:name="List Table 7 Colorful Accent 4" w:uiPriority="52"/>
+    <w:lsdException w:name="List Table 1 Light Accent 5" w:uiPriority="46"/>
+    <w:lsdException w:name="List Table 2 Accent 5" w:uiPriority="47"/>
+    <w:lsdException w:name="List Table 3 Accent 5" w:uiPriority="48"/>
+    <w:lsdException w:name="List Table 4 Accent 5" w:uiPriority="49"/>
+    <w:lsdException w:name="List Table 5 Dark Accent 5" w:uiPriority="50"/>
+    <w:lsdException w:name="List Table 6 Colorful Accent 5" w:uiPriority="51"/>
+    <w:lsdException w:name="List Table 7 Colorful Accent 5" w:uiPriority="52"/>
+    <w:lsdException w:name="List Table 1 Light Accent 6" w:uiPriority="46"/>
+    <w:lsdException w:name="List Table 2 Accent 6" w:uiPriority="47"/>
+    <w:lsdException w:name="List Table 3 Accent 6" w:uiPriority="48"/>
+    <w:lsdException w:name="List Table 4 Accent 6" w:uiPriority="49"/>
+    <w:lsdException w:name="List Table 5 Dark Accent 6" w:uiPriority="50"/>
+    <w:lsdException w:name="List Table 6 Colorful Accent 6" w:uiPriority="51"/>
+    <w:lsdException w:name="List Table 7 Colorful Accent 6" w:uiPriority="52"/>
+    <w:lsdException w:name="Mention" w:semiHidden="1" w:unhideWhenUsed="1"/>
+    <w:lsdException w:name="Smart Hyperlink" w:semiHidden="1" w:unhideWhenUsed="1"/>
+    <w:lsdException w:name="Hashtag" w:semiHidden="1" w:unhideWhenUsed="1"/>
   </w:latentStyles>
   <w:style w:type="paragraph" w:default="1" w:styleId="a">
     <w:name w:val="Normal"/>
@@ -19124,7 +19369,6 @@
     <w:uiPriority w:val="99"/>
     <w:semiHidden/>
     <w:unhideWhenUsed/>
-    <w:qFormat/>
     <w:tblPr>
       <w:tblInd w:w="0" w:type="dxa"/>
       <w:tblCellMar>
@@ -19580,7 +19824,7 @@
   <a:extraClrSchemeLst/>
   <a:extLst>
     <a:ext uri="{05A4C25C-085E-4340-85A3-A5531E510DB2}">
-      <thm15:themeFamily xmlns:thm15="http://schemas.microsoft.com/office/thememl/2012/main" xmlns="" name="Office Theme" id="{62F939B6-93AF-4DB8-9C6B-D6C7DFDC589F}" vid="{4A3C46E8-61CC-4603-A589-7422A47A8E4A}"/>
+      <thm15:themeFamily xmlns:thm15="http://schemas.microsoft.com/office/thememl/2012/main" name="Office Theme" id="{62F939B6-93AF-4DB8-9C6B-D6C7DFDC589F}" vid="{4A3C46E8-61CC-4603-A589-7422A47A8E4A}"/>
     </a:ext>
   </a:extLst>
 </a:theme>

</xml_diff>